<commit_message>
apply basic authentication (username and password)
</commit_message>
<xml_diff>
--- a/Project Aginda.docx
+++ b/Project Aginda.docx
@@ -68,6 +68,7 @@
     <w:p>
       <w:pPr>
         <w:numPr>
+          <w:ilvl w:val="0"/>
           <w:numId w:val="0"/>
         </w:numPr>
         <w:ind w:leftChars="0"/>
@@ -134,6 +135,7 @@
     <w:p>
       <w:pPr>
         <w:numPr>
+          <w:ilvl w:val="0"/>
           <w:numId w:val="0"/>
         </w:numPr>
         <w:ind w:leftChars="0"/>
@@ -146,6 +148,7 @@
     <w:p>
       <w:pPr>
         <w:numPr>
+          <w:ilvl w:val="0"/>
           <w:numId w:val="0"/>
         </w:numPr>
         <w:ind w:leftChars="0"/>
@@ -219,29 +222,43 @@
           <w:rFonts w:hint="default"/>
           <w:lang w:val="en-US"/>
         </w:rPr>
-        <w:t>Watching videos about security configuration and user security</w:t>
+        <w:t>Watching videos about security configuration and user security.</w:t>
+      </w:r>
+    </w:p>
+    <w:p>
+      <w:pPr>
+        <w:numPr>
+          <w:ilvl w:val="0"/>
+          <w:numId w:val="0"/>
+        </w:numPr>
+        <w:ind w:leftChars="0"/>
+        <w:rPr>
+          <w:rFonts w:hint="default"/>
+          <w:lang w:val="en-US"/>
+        </w:rPr>
+      </w:pPr>
+    </w:p>
+    <w:p>
+      <w:pPr>
+        <w:numPr>
+          <w:ilvl w:val="0"/>
+          <w:numId w:val="0"/>
+        </w:numPr>
+        <w:ind w:leftChars="0"/>
+        <w:rPr>
+          <w:rFonts w:hint="default"/>
+          <w:lang w:val="en-US"/>
+        </w:rPr>
+      </w:pPr>
+      <w:r>
+        <w:rPr>
+          <w:rFonts w:hint="default"/>
+          <w:lang w:val="en-US"/>
+        </w:rPr>
+        <w:t>Fourth day (Thursday)</w:t>
       </w:r>
       <w:bookmarkStart w:id="0" w:name="_GoBack"/>
       <w:bookmarkEnd w:id="0"/>
-      <w:r>
-        <w:rPr>
-          <w:rFonts w:hint="default"/>
-          <w:lang w:val="en-US"/>
-        </w:rPr>
-        <w:t>.</w:t>
-      </w:r>
-    </w:p>
-    <w:p>
-      <w:pPr>
-        <w:numPr>
-          <w:numId w:val="0"/>
-        </w:numPr>
-        <w:ind w:leftChars="0"/>
-        <w:rPr>
-          <w:rFonts w:hint="default"/>
-          <w:lang w:val="en-US"/>
-        </w:rPr>
-      </w:pPr>
     </w:p>
     <w:sectPr>
       <w:pgSz w:w="11906" w:h="16838"/>

</xml_diff>

<commit_message>
setting things up to implement JWT
</commit_message>
<xml_diff>
--- a/Project Aginda.docx
+++ b/Project Aginda.docx
@@ -257,8 +257,95 @@
         </w:rPr>
         <w:t>Fourth day (Thursday)</w:t>
       </w:r>
+    </w:p>
+    <w:p>
+      <w:pPr>
+        <w:numPr>
+          <w:ilvl w:val="0"/>
+          <w:numId w:val="1"/>
+        </w:numPr>
+        <w:ind w:left="420" w:leftChars="0" w:hanging="420" w:firstLineChars="0"/>
+        <w:rPr>
+          <w:rFonts w:hint="default"/>
+          <w:lang w:val="en-US"/>
+        </w:rPr>
+      </w:pPr>
+      <w:r>
+        <w:rPr>
+          <w:rFonts w:hint="default"/>
+          <w:lang w:val="en-US"/>
+        </w:rPr>
+        <w:t>Apply basic authentication  username and password.</w:t>
+      </w:r>
+    </w:p>
+    <w:p>
+      <w:pPr>
+        <w:numPr>
+          <w:ilvl w:val="0"/>
+          <w:numId w:val="1"/>
+        </w:numPr>
+        <w:ind w:left="420" w:leftChars="0" w:hanging="420" w:firstLineChars="0"/>
+        <w:rPr>
+          <w:rFonts w:hint="default"/>
+          <w:lang w:val="en-US"/>
+        </w:rPr>
+      </w:pPr>
+      <w:r>
+        <w:rPr>
+          <w:rFonts w:hint="default"/>
+          <w:lang w:val="en-US"/>
+        </w:rPr>
+        <w:t xml:space="preserve">Save password encrypted </w:t>
+      </w:r>
       <w:bookmarkStart w:id="0" w:name="_GoBack"/>
       <w:bookmarkEnd w:id="0"/>
+      <w:r>
+        <w:rPr>
+          <w:rFonts w:hint="default"/>
+          <w:lang w:val="en-US"/>
+        </w:rPr>
+        <w:t>using bcrypt lib from spring security with 12 round.</w:t>
+      </w:r>
+    </w:p>
+    <w:p>
+      <w:pPr>
+        <w:numPr>
+          <w:ilvl w:val="0"/>
+          <w:numId w:val="1"/>
+        </w:numPr>
+        <w:ind w:left="420" w:leftChars="0" w:hanging="420" w:firstLineChars="0"/>
+        <w:rPr>
+          <w:rFonts w:hint="default"/>
+          <w:lang w:val="en-US"/>
+        </w:rPr>
+      </w:pPr>
+      <w:r>
+        <w:rPr>
+          <w:rFonts w:hint="default"/>
+          <w:lang w:val="en-US"/>
+        </w:rPr>
+        <w:t>Read article about spring security authentication process.</w:t>
+      </w:r>
+    </w:p>
+    <w:p>
+      <w:pPr>
+        <w:numPr>
+          <w:ilvl w:val="0"/>
+          <w:numId w:val="1"/>
+        </w:numPr>
+        <w:ind w:left="420" w:leftChars="0" w:hanging="420" w:firstLineChars="0"/>
+        <w:rPr>
+          <w:rFonts w:hint="default"/>
+          <w:lang w:val="en-US"/>
+        </w:rPr>
+      </w:pPr>
+      <w:r>
+        <w:rPr>
+          <w:rFonts w:hint="default"/>
+          <w:lang w:val="en-US"/>
+        </w:rPr>
+        <w:t xml:space="preserve">Watch 4 videos about spring  boot authentication. </w:t>
+      </w:r>
     </w:p>
     <w:sectPr>
       <w:pgSz w:w="11906" w:h="16838"/>

</xml_diff>

<commit_message>
add  anotation @EnableMethodSecurity to start working on authorization
</commit_message>
<xml_diff>
--- a/Project Aginda.docx
+++ b/Project Aginda.docx
@@ -295,57 +295,129 @@
           <w:rFonts w:hint="default"/>
           <w:lang w:val="en-US"/>
         </w:rPr>
-        <w:t xml:space="preserve">Save password encrypted </w:t>
+        <w:t>Save password encrypted using bcrypt lib from spring security with 12 round.</w:t>
+      </w:r>
+    </w:p>
+    <w:p>
+      <w:pPr>
+        <w:numPr>
+          <w:ilvl w:val="0"/>
+          <w:numId w:val="1"/>
+        </w:numPr>
+        <w:ind w:left="420" w:leftChars="0" w:hanging="420" w:firstLineChars="0"/>
+        <w:rPr>
+          <w:rFonts w:hint="default"/>
+          <w:lang w:val="en-US"/>
+        </w:rPr>
+      </w:pPr>
+      <w:r>
+        <w:rPr>
+          <w:rFonts w:hint="default"/>
+          <w:lang w:val="en-US"/>
+        </w:rPr>
+        <w:t>Read article about spring security authentication process.</w:t>
+      </w:r>
+    </w:p>
+    <w:p>
+      <w:pPr>
+        <w:numPr>
+          <w:ilvl w:val="0"/>
+          <w:numId w:val="1"/>
+        </w:numPr>
+        <w:ind w:left="420" w:leftChars="0" w:hanging="420" w:firstLineChars="0"/>
+        <w:rPr>
+          <w:rFonts w:hint="default"/>
+          <w:lang w:val="en-US"/>
+        </w:rPr>
+      </w:pPr>
+      <w:r>
+        <w:rPr>
+          <w:rFonts w:hint="default"/>
+          <w:lang w:val="en-US"/>
+        </w:rPr>
+        <w:t xml:space="preserve">Watch 4 videos about spring  boot authentication. </w:t>
+      </w:r>
+    </w:p>
+    <w:p>
+      <w:pPr>
+        <w:numPr>
+          <w:numId w:val="0"/>
+        </w:numPr>
+        <w:ind w:leftChars="0"/>
+        <w:rPr>
+          <w:rFonts w:hint="default"/>
+          <w:lang w:val="en-US"/>
+        </w:rPr>
+      </w:pPr>
+    </w:p>
+    <w:p>
+      <w:pPr>
+        <w:rPr>
+          <w:rFonts w:hint="default"/>
+          <w:lang w:val="en-US"/>
+        </w:rPr>
+      </w:pPr>
+      <w:r>
+        <w:rPr>
+          <w:rFonts w:hint="default"/>
+          <w:lang w:val="en-US"/>
+        </w:rPr>
+        <w:t>Fifth day(monday):</w:t>
+      </w:r>
+    </w:p>
+    <w:p>
+      <w:pPr>
+        <w:numPr>
+          <w:ilvl w:val="0"/>
+          <w:numId w:val="1"/>
+        </w:numPr>
+        <w:ind w:left="420" w:leftChars="0" w:hanging="420" w:firstLineChars="0"/>
+        <w:rPr>
+          <w:rFonts w:hint="default"/>
+          <w:lang w:val="en-US"/>
+        </w:rPr>
+      </w:pPr>
+      <w:r>
+        <w:rPr>
+          <w:rFonts w:hint="default"/>
+          <w:lang w:val="en-US"/>
+        </w:rPr>
+        <w:t>Setup security file.</w:t>
+      </w:r>
+    </w:p>
+    <w:p>
+      <w:pPr>
+        <w:numPr>
+          <w:ilvl w:val="0"/>
+          <w:numId w:val="1"/>
+        </w:numPr>
+        <w:ind w:left="420" w:leftChars="0" w:hanging="420" w:firstLineChars="0"/>
+        <w:rPr>
+          <w:rFonts w:hint="default"/>
+          <w:lang w:val="en-US"/>
+        </w:rPr>
+      </w:pPr>
+      <w:r>
+        <w:rPr>
+          <w:rFonts w:hint="default"/>
+          <w:lang w:val="en-US"/>
+        </w:rPr>
+        <w:t>Implement jwt validation.</w:t>
       </w:r>
       <w:bookmarkStart w:id="0" w:name="_GoBack"/>
       <w:bookmarkEnd w:id="0"/>
-      <w:r>
-        <w:rPr>
-          <w:rFonts w:hint="default"/>
-          <w:lang w:val="en-US"/>
-        </w:rPr>
-        <w:t>using bcrypt lib from spring security with 12 round.</w:t>
-      </w:r>
-    </w:p>
-    <w:p>
-      <w:pPr>
-        <w:numPr>
-          <w:ilvl w:val="0"/>
-          <w:numId w:val="1"/>
-        </w:numPr>
-        <w:ind w:left="420" w:leftChars="0" w:hanging="420" w:firstLineChars="0"/>
-        <w:rPr>
-          <w:rFonts w:hint="default"/>
-          <w:lang w:val="en-US"/>
-        </w:rPr>
-      </w:pPr>
-      <w:r>
-        <w:rPr>
-          <w:rFonts w:hint="default"/>
-          <w:lang w:val="en-US"/>
-        </w:rPr>
-        <w:t>Read article about spring security authentication process.</w:t>
-      </w:r>
-    </w:p>
-    <w:p>
-      <w:pPr>
-        <w:numPr>
-          <w:ilvl w:val="0"/>
-          <w:numId w:val="1"/>
-        </w:numPr>
-        <w:ind w:left="420" w:leftChars="0" w:hanging="420" w:firstLineChars="0"/>
-        <w:rPr>
-          <w:rFonts w:hint="default"/>
-          <w:lang w:val="en-US"/>
-        </w:rPr>
-      </w:pPr>
-      <w:r>
-        <w:rPr>
-          <w:rFonts w:hint="default"/>
-          <w:lang w:val="en-US"/>
-        </w:rPr>
-        <w:t xml:space="preserve">Watch 4 videos about spring  boot authentication. </w:t>
-      </w:r>
+    </w:p>
+    <w:p>
+      <w:pPr>
+        <w:numPr>
+          <w:numId w:val="0"/>
+        </w:numPr>
+        <w:ind w:leftChars="0"/>
+        <w:rPr>
+          <w:rFonts w:hint="default"/>
+          <w:lang w:val="en-US"/>
+        </w:rPr>
+      </w:pPr>
     </w:p>
     <w:sectPr>
       <w:pgSz w:w="11906" w:h="16838"/>

</xml_diff>

<commit_message>
finish update client info endpoint using patch request type with validation of null and empty data field. partial data
</commit_message>
<xml_diff>
--- a/Project Aginda.docx
+++ b/Project Aginda.docx
@@ -82,7 +82,7 @@
           <w:rFonts w:hint="default"/>
           <w:lang w:val="en-US"/>
         </w:rPr>
-        <w:t>Second day(tuesday):</w:t>
+        <w:t>Second day(Tuesday):</w:t>
       </w:r>
       <w:r>
         <w:rPr>
@@ -162,7 +162,7 @@
           <w:rFonts w:hint="default"/>
           <w:lang w:val="en-US"/>
         </w:rPr>
-        <w:t>Third day (wednesday):</w:t>
+        <w:t>Third day (Wednesday):</w:t>
       </w:r>
     </w:p>
     <w:p>
@@ -341,6 +341,7 @@
     <w:p>
       <w:pPr>
         <w:numPr>
+          <w:ilvl w:val="0"/>
           <w:numId w:val="0"/>
         </w:numPr>
         <w:ind w:leftChars="0"/>
@@ -362,7 +363,7 @@
           <w:rFonts w:hint="default"/>
           <w:lang w:val="en-US"/>
         </w:rPr>
-        <w:t>Fifth day(monday):</w:t>
+        <w:t>Fifth day(Monday):</w:t>
       </w:r>
     </w:p>
     <w:p>
@@ -403,21 +404,1153 @@
           <w:lang w:val="en-US"/>
         </w:rPr>
         <w:t>Implement jwt validation.</w:t>
+      </w:r>
+    </w:p>
+    <w:p>
+      <w:pPr>
+        <w:numPr>
+          <w:ilvl w:val="0"/>
+          <w:numId w:val="0"/>
+        </w:numPr>
+        <w:ind w:leftChars="0"/>
+        <w:rPr>
+          <w:rFonts w:hint="default"/>
+          <w:lang w:val="en-US"/>
+        </w:rPr>
+      </w:pPr>
+    </w:p>
+    <w:p>
+      <w:pPr>
+        <w:numPr>
+          <w:ilvl w:val="0"/>
+          <w:numId w:val="0"/>
+        </w:numPr>
+        <w:ind w:leftChars="0"/>
+        <w:rPr>
+          <w:rFonts w:hint="default"/>
+          <w:lang w:val="en-US"/>
+        </w:rPr>
+      </w:pPr>
+      <w:r>
+        <w:rPr>
+          <w:rFonts w:hint="default"/>
+          <w:lang w:val="en-US"/>
+        </w:rPr>
+        <w:t>6</w:t>
+      </w:r>
+      <w:r>
+        <w:rPr>
+          <w:rFonts w:hint="default"/>
+          <w:vertAlign w:val="superscript"/>
+          <w:lang w:val="en-US"/>
+        </w:rPr>
+        <w:t>Th</w:t>
+      </w:r>
+      <w:r>
+        <w:rPr>
+          <w:rFonts w:hint="default"/>
+          <w:vertAlign w:val="subscript"/>
+          <w:lang w:val="en-US"/>
+        </w:rPr>
+        <w:t xml:space="preserve">  </w:t>
+      </w:r>
+      <w:r>
+        <w:rPr>
+          <w:rFonts w:hint="default"/>
+          <w:lang w:val="en-US"/>
+        </w:rPr>
+        <w:t>day (Tuesday):</w:t>
+      </w:r>
+    </w:p>
+    <w:p>
+      <w:pPr>
+        <w:numPr>
+          <w:ilvl w:val="0"/>
+          <w:numId w:val="1"/>
+        </w:numPr>
+        <w:ind w:left="420" w:leftChars="0" w:hanging="420" w:firstLineChars="0"/>
+        <w:rPr>
+          <w:rFonts w:hint="default"/>
+          <w:lang w:val="en-US"/>
+        </w:rPr>
+      </w:pPr>
+      <w:r>
+        <w:rPr>
+          <w:rFonts w:hint="default"/>
+          <w:lang w:val="en-US"/>
+        </w:rPr>
+        <w:t>CORS do not prevent form action from another clients that are not registered in CORS.</w:t>
+      </w:r>
+    </w:p>
+    <w:p>
+      <w:pPr>
+        <w:numPr>
+          <w:ilvl w:val="0"/>
+          <w:numId w:val="1"/>
+        </w:numPr>
+        <w:ind w:left="420" w:leftChars="0" w:hanging="420" w:firstLineChars="0"/>
+        <w:rPr>
+          <w:rFonts w:hint="default"/>
+          <w:lang w:val="en-US"/>
+        </w:rPr>
+      </w:pPr>
+      <w:r>
+        <w:rPr>
+          <w:rFonts w:hint="default"/>
+          <w:lang w:val="en-US"/>
+        </w:rPr>
+        <w:t>Session vs JWT</w:t>
+      </w:r>
+    </w:p>
+    <w:p>
+      <w:pPr>
+        <w:numPr>
+          <w:ilvl w:val="0"/>
+          <w:numId w:val="2"/>
+        </w:numPr>
+        <w:ind w:left="425" w:leftChars="0" w:hanging="425" w:firstLineChars="0"/>
+        <w:rPr>
+          <w:rFonts w:hint="default"/>
+          <w:lang w:val="en-US"/>
+        </w:rPr>
+      </w:pPr>
+      <w:r>
+        <w:rPr>
+          <w:rFonts w:hint="default"/>
+          <w:lang w:val="en-US"/>
+        </w:rPr>
+        <w:t xml:space="preserve">Session stored on server so server need to look it up when needed while jwt has user credential encrypted inside jwt, just decrypt jwt and check it if same as user clams. </w:t>
+      </w:r>
+    </w:p>
+    <w:p>
+      <w:pPr>
+        <w:numPr>
+          <w:ilvl w:val="0"/>
+          <w:numId w:val="2"/>
+        </w:numPr>
+        <w:ind w:left="425" w:leftChars="0" w:hanging="425" w:firstLineChars="0"/>
+        <w:rPr>
+          <w:rFonts w:hint="default"/>
+          <w:lang w:val="en-US"/>
+        </w:rPr>
+      </w:pPr>
+      <w:r>
+        <w:rPr>
+          <w:rFonts w:hint="default"/>
+          <w:lang w:val="en-US"/>
+        </w:rPr>
+        <w:t>Jwt can be used with many servers while session cant be share. Every server has it own session id.</w:t>
+      </w:r>
+    </w:p>
+    <w:p>
+      <w:pPr>
+        <w:numPr>
+          <w:ilvl w:val="0"/>
+          <w:numId w:val="3"/>
+        </w:numPr>
+        <w:tabs>
+          <w:tab w:val="clear" w:pos="420"/>
+        </w:tabs>
+        <w:ind w:left="420" w:leftChars="0" w:hanging="420" w:firstLineChars="0"/>
+        <w:rPr>
+          <w:rFonts w:hint="default"/>
+          <w:lang w:val="en-US"/>
+        </w:rPr>
+      </w:pPr>
+      <w:r>
+        <w:rPr>
+          <w:rFonts w:hint="default"/>
+          <w:lang w:val="en-US"/>
+        </w:rPr>
+        <w:t>JWT content:</w:t>
+      </w:r>
+    </w:p>
+    <w:p>
+      <w:pPr>
+        <w:numPr>
+          <w:ilvl w:val="0"/>
+          <w:numId w:val="4"/>
+        </w:numPr>
+        <w:tabs>
+          <w:tab w:val="clear" w:pos="845"/>
+        </w:tabs>
+        <w:ind w:left="845" w:leftChars="0" w:hanging="425" w:firstLineChars="0"/>
+        <w:rPr>
+          <w:rFonts w:hint="default"/>
+          <w:lang w:val="en-US"/>
+        </w:rPr>
+      </w:pPr>
+      <w:r>
+        <w:rPr>
+          <w:rFonts w:hint="default"/>
+          <w:lang w:val="en-US"/>
+        </w:rPr>
+        <w:t>Header: algorrithm name &amp; type (two var).</w:t>
+      </w:r>
+    </w:p>
+    <w:p>
+      <w:pPr>
+        <w:numPr>
+          <w:ilvl w:val="0"/>
+          <w:numId w:val="4"/>
+        </w:numPr>
+        <w:tabs>
+          <w:tab w:val="clear" w:pos="845"/>
+        </w:tabs>
+        <w:ind w:left="845" w:leftChars="0" w:hanging="425" w:firstLineChars="0"/>
+        <w:rPr>
+          <w:rFonts w:hint="default"/>
+          <w:lang w:val="en-US"/>
+        </w:rPr>
+      </w:pPr>
+      <w:r>
+        <w:rPr>
+          <w:rFonts w:hint="default"/>
+          <w:lang w:val="en-US"/>
+        </w:rPr>
+        <w:t>Payload: data (name, exp, iat).</w:t>
+      </w:r>
+    </w:p>
+    <w:p>
+      <w:pPr>
+        <w:numPr>
+          <w:ilvl w:val="0"/>
+          <w:numId w:val="5"/>
+        </w:numPr>
+        <w:tabs>
+          <w:tab w:val="clear" w:pos="420"/>
+        </w:tabs>
+        <w:ind w:left="420" w:leftChars="0" w:hanging="420" w:firstLineChars="0"/>
+        <w:rPr>
+          <w:rFonts w:hint="default"/>
+          <w:lang w:val="en-US"/>
+        </w:rPr>
+      </w:pPr>
+      <w:r>
+        <w:rPr>
+          <w:rFonts w:hint="default"/>
+          <w:lang w:val="en-US"/>
+        </w:rPr>
+        <w:t xml:space="preserve">Signature:  output of hashing of (Header + payload) by secret key. </w:t>
+      </w:r>
+    </w:p>
+    <w:p>
+      <w:pPr>
+        <w:numPr>
+          <w:ilvl w:val="0"/>
+          <w:numId w:val="0"/>
+        </w:numPr>
+        <w:ind w:leftChars="0"/>
+        <w:rPr>
+          <w:rFonts w:hint="default"/>
+          <w:lang w:val="en-US"/>
+        </w:rPr>
+      </w:pPr>
+      <w:r>
+        <w:rPr>
+          <w:rFonts w:hint="default"/>
+          <w:lang w:val="en-US"/>
+        </w:rPr>
+        <w:t xml:space="preserve"> secret key should be  saved on not accessible file.</w:t>
+      </w:r>
+    </w:p>
+    <w:p>
+      <w:pPr>
+        <w:numPr>
+          <w:ilvl w:val="0"/>
+          <w:numId w:val="5"/>
+        </w:numPr>
+        <w:tabs>
+          <w:tab w:val="clear" w:pos="420"/>
+        </w:tabs>
+        <w:ind w:left="420" w:leftChars="0" w:hanging="420" w:firstLineChars="0"/>
+        <w:rPr>
+          <w:rFonts w:hint="default"/>
+          <w:lang w:val="en-US"/>
+        </w:rPr>
+      </w:pPr>
+      <w:r>
+        <w:rPr>
+          <w:rFonts w:hint="default"/>
+          <w:lang w:val="en-US"/>
+        </w:rPr>
+        <w:t xml:space="preserve">Jwt is validated by signature. </w:t>
+      </w:r>
+    </w:p>
+    <w:p>
+      <w:pPr>
+        <w:numPr>
+          <w:ilvl w:val="0"/>
+          <w:numId w:val="0"/>
+        </w:numPr>
+        <w:rPr>
+          <w:rFonts w:hint="default"/>
+          <w:lang w:val="en-US"/>
+        </w:rPr>
+      </w:pPr>
+    </w:p>
+    <w:p>
+      <w:pPr>
+        <w:numPr>
+          <w:ilvl w:val="0"/>
+          <w:numId w:val="0"/>
+        </w:numPr>
+        <w:rPr>
+          <w:rFonts w:hint="default"/>
+          <w:lang w:val="en-US"/>
+        </w:rPr>
+      </w:pPr>
+      <w:r>
+        <w:rPr>
+          <w:rFonts w:hint="default"/>
+          <w:lang w:val="en-US"/>
+        </w:rPr>
+        <w:t xml:space="preserve"> 7</w:t>
+      </w:r>
+      <w:r>
+        <w:rPr>
+          <w:rFonts w:hint="default"/>
+          <w:vertAlign w:val="superscript"/>
+          <w:lang w:val="en-US"/>
+        </w:rPr>
+        <w:t>th</w:t>
+      </w:r>
+      <w:r>
+        <w:rPr>
+          <w:rFonts w:hint="default"/>
+          <w:lang w:val="en-US"/>
+        </w:rPr>
+        <w:t xml:space="preserve"> day (Wednesday):</w:t>
+      </w:r>
+    </w:p>
+    <w:p>
+      <w:pPr>
+        <w:keepNext w:val="0"/>
+        <w:keepLines w:val="0"/>
+        <w:widowControl/>
+        <w:suppressLineNumbers w:val="0"/>
+        <w:pBdr>
+          <w:top w:val="single" w:color="E5E7EB" w:sz="2" w:space="0"/>
+          <w:left w:val="single" w:color="E5E7EB" w:sz="2" w:space="0"/>
+          <w:bottom w:val="single" w:color="E5E7EB" w:sz="2" w:space="0"/>
+          <w:right w:val="single" w:color="E5E7EB" w:sz="2" w:space="0"/>
+        </w:pBdr>
+        <w:shd w:val="clear" w:fill="F8F8F7"/>
+        <w:ind w:left="0" w:firstLine="0"/>
+        <w:jc w:val="left"/>
+        <w:rPr>
+          <w:rFonts w:ascii="Segoe UI" w:hAnsi="Segoe UI" w:eastAsia="Segoe UI" w:cs="Segoe UI"/>
+          <w:i w:val="0"/>
+          <w:iCs w:val="0"/>
+          <w:caps w:val="0"/>
+          <w:color w:val="34322D"/>
+          <w:spacing w:val="0"/>
+          <w:sz w:val="20"/>
+          <w:szCs w:val="20"/>
+        </w:rPr>
+      </w:pPr>
+      <w:r>
+        <w:rPr>
+          <w:rFonts w:hint="default" w:ascii="Segoe UI" w:hAnsi="Segoe UI" w:eastAsia="Segoe UI" w:cs="Segoe UI"/>
+          <w:i w:val="0"/>
+          <w:iCs w:val="0"/>
+          <w:caps w:val="0"/>
+          <w:color w:val="34322D"/>
+          <w:spacing w:val="0"/>
+          <w:kern w:val="0"/>
+          <w:sz w:val="20"/>
+          <w:szCs w:val="20"/>
+          <w:shd w:val="clear" w:fill="F8F8F7"/>
+          <w:lang w:val="en-US" w:eastAsia="zh-CN" w:bidi="ar"/>
+        </w:rPr>
+        <w:t xml:space="preserve">the </w:t>
+      </w:r>
+      <w:r>
+        <w:rPr>
+          <w:rStyle w:val="4"/>
+          <w:rFonts w:ascii="Consolas" w:hAnsi="Consolas" w:eastAsia="Consolas" w:cs="Consolas"/>
+          <w:b/>
+          <w:bCs/>
+          <w:i w:val="0"/>
+          <w:iCs w:val="0"/>
+          <w:caps w:val="0"/>
+          <w:color w:val="111827"/>
+          <w:spacing w:val="0"/>
+          <w:kern w:val="0"/>
+          <w:sz w:val="20"/>
+          <w:szCs w:val="20"/>
+          <w:bdr w:val="single" w:color="E5E7EB" w:sz="2" w:space="0"/>
+          <w:shd w:val="clear" w:fill="F8F8F7"/>
+          <w:lang w:val="en-US" w:eastAsia="zh-CN" w:bidi="ar"/>
+        </w:rPr>
+        <w:t>spring-boot-starter-validation</w:t>
+      </w:r>
+      <w:r>
+        <w:rPr>
+          <w:rFonts w:hint="default" w:ascii="Segoe UI" w:hAnsi="Segoe UI" w:eastAsia="Segoe UI" w:cs="Segoe UI"/>
+          <w:i w:val="0"/>
+          <w:iCs w:val="0"/>
+          <w:caps w:val="0"/>
+          <w:color w:val="34322D"/>
+          <w:spacing w:val="0"/>
+          <w:kern w:val="0"/>
+          <w:sz w:val="20"/>
+          <w:szCs w:val="20"/>
+          <w:shd w:val="clear" w:fill="F8F8F7"/>
+          <w:lang w:val="en-US" w:eastAsia="zh-CN" w:bidi="ar"/>
+        </w:rPr>
+        <w:t xml:space="preserve"> dependency is correctly in place, the </w:t>
+      </w:r>
+      <w:r>
+        <w:rPr>
+          <w:rStyle w:val="4"/>
+          <w:rFonts w:hint="default" w:ascii="Consolas" w:hAnsi="Consolas" w:eastAsia="Consolas" w:cs="Consolas"/>
+          <w:b/>
+          <w:bCs/>
+          <w:i w:val="0"/>
+          <w:iCs w:val="0"/>
+          <w:caps w:val="0"/>
+          <w:color w:val="111827"/>
+          <w:spacing w:val="0"/>
+          <w:kern w:val="0"/>
+          <w:sz w:val="20"/>
+          <w:szCs w:val="20"/>
+          <w:bdr w:val="single" w:color="E5E7EB" w:sz="2" w:space="0"/>
+          <w:shd w:val="clear" w:fill="F8F8F7"/>
+          <w:lang w:val="en-US" w:eastAsia="zh-CN" w:bidi="ar"/>
+        </w:rPr>
+        <w:t>GlobalExceptionHandler</w:t>
+      </w:r>
+      <w:r>
+        <w:rPr>
+          <w:rFonts w:hint="default" w:ascii="Segoe UI" w:hAnsi="Segoe UI" w:eastAsia="Segoe UI" w:cs="Segoe UI"/>
+          <w:i w:val="0"/>
+          <w:iCs w:val="0"/>
+          <w:caps w:val="0"/>
+          <w:color w:val="34322D"/>
+          <w:spacing w:val="0"/>
+          <w:kern w:val="0"/>
+          <w:sz w:val="20"/>
+          <w:szCs w:val="20"/>
+          <w:shd w:val="clear" w:fill="F8F8F7"/>
+          <w:lang w:val="en-US" w:eastAsia="zh-CN" w:bidi="ar"/>
+        </w:rPr>
+        <w:t xml:space="preserve"> should be handling the validation errors as originally intended. I have reverted the </w:t>
+      </w:r>
+      <w:r>
+        <w:rPr>
+          <w:rStyle w:val="4"/>
+          <w:rFonts w:hint="default" w:ascii="Consolas" w:hAnsi="Consolas" w:eastAsia="Consolas" w:cs="Consolas"/>
+          <w:b/>
+          <w:bCs/>
+          <w:i w:val="0"/>
+          <w:iCs w:val="0"/>
+          <w:caps w:val="0"/>
+          <w:color w:val="111827"/>
+          <w:spacing w:val="0"/>
+          <w:kern w:val="0"/>
+          <w:sz w:val="20"/>
+          <w:szCs w:val="20"/>
+          <w:bdr w:val="single" w:color="E5E7EB" w:sz="2" w:space="0"/>
+          <w:shd w:val="clear" w:fill="F8F8F7"/>
+          <w:lang w:val="en-US" w:eastAsia="zh-CN" w:bidi="ar"/>
+        </w:rPr>
+        <w:t>adminController.java</w:t>
+      </w:r>
+      <w:r>
+        <w:rPr>
+          <w:rFonts w:hint="default" w:ascii="Segoe UI" w:hAnsi="Segoe UI" w:eastAsia="Segoe UI" w:cs="Segoe UI"/>
+          <w:i w:val="0"/>
+          <w:iCs w:val="0"/>
+          <w:caps w:val="0"/>
+          <w:color w:val="34322D"/>
+          <w:spacing w:val="0"/>
+          <w:kern w:val="0"/>
+          <w:sz w:val="20"/>
+          <w:szCs w:val="20"/>
+          <w:shd w:val="clear" w:fill="F8F8F7"/>
+          <w:lang w:val="en-US" w:eastAsia="zh-CN" w:bidi="ar"/>
+        </w:rPr>
+        <w:t xml:space="preserve"> to remove the explicit </w:t>
+      </w:r>
+      <w:r>
+        <w:rPr>
+          <w:rStyle w:val="4"/>
+          <w:rFonts w:hint="default" w:ascii="Consolas" w:hAnsi="Consolas" w:eastAsia="Consolas" w:cs="Consolas"/>
+          <w:b/>
+          <w:bCs/>
+          <w:i w:val="0"/>
+          <w:iCs w:val="0"/>
+          <w:caps w:val="0"/>
+          <w:color w:val="111827"/>
+          <w:spacing w:val="0"/>
+          <w:kern w:val="0"/>
+          <w:sz w:val="20"/>
+          <w:szCs w:val="20"/>
+          <w:bdr w:val="single" w:color="E5E7EB" w:sz="2" w:space="0"/>
+          <w:shd w:val="clear" w:fill="F8F8F7"/>
+          <w:lang w:val="en-US" w:eastAsia="zh-CN" w:bidi="ar"/>
+        </w:rPr>
+        <w:t>BindingResult</w:t>
+      </w:r>
+      <w:r>
+        <w:rPr>
+          <w:rFonts w:hint="default" w:ascii="Segoe UI" w:hAnsi="Segoe UI" w:eastAsia="Segoe UI" w:cs="Segoe UI"/>
+          <w:i w:val="0"/>
+          <w:iCs w:val="0"/>
+          <w:caps w:val="0"/>
+          <w:color w:val="34322D"/>
+          <w:spacing w:val="0"/>
+          <w:kern w:val="0"/>
+          <w:sz w:val="20"/>
+          <w:szCs w:val="20"/>
+          <w:shd w:val="clear" w:fill="F8F8F7"/>
+          <w:lang w:val="en-US" w:eastAsia="zh-CN" w:bidi="ar"/>
+        </w:rPr>
+        <w:t xml:space="preserve"> checks, making the controller cleaner and relying on the global handler.</w:t>
+      </w:r>
+    </w:p>
+    <w:p>
+      <w:pPr>
+        <w:keepNext w:val="0"/>
+        <w:keepLines w:val="0"/>
+        <w:widowControl/>
+        <w:suppressLineNumbers w:val="0"/>
+        <w:pBdr>
+          <w:top w:val="single" w:color="E5E7EB" w:sz="2" w:space="0"/>
+          <w:left w:val="single" w:color="E5E7EB" w:sz="2" w:space="0"/>
+          <w:bottom w:val="single" w:color="E5E7EB" w:sz="2" w:space="0"/>
+          <w:right w:val="single" w:color="E5E7EB" w:sz="2" w:space="0"/>
+        </w:pBdr>
+        <w:shd w:val="clear" w:fill="F8F8F7"/>
+        <w:ind w:left="0" w:firstLine="0"/>
+        <w:jc w:val="left"/>
+        <w:rPr>
+          <w:rFonts w:hint="default" w:ascii="Segoe UI" w:hAnsi="Segoe UI" w:eastAsia="Segoe UI" w:cs="Segoe UI"/>
+          <w:i w:val="0"/>
+          <w:iCs w:val="0"/>
+          <w:caps w:val="0"/>
+          <w:color w:val="34322D"/>
+          <w:spacing w:val="0"/>
+          <w:sz w:val="20"/>
+          <w:szCs w:val="20"/>
+        </w:rPr>
+      </w:pPr>
+      <w:r>
+        <w:rPr>
+          <w:rFonts w:hint="default" w:ascii="Segoe UI" w:hAnsi="Segoe UI" w:eastAsia="Segoe UI" w:cs="Segoe UI"/>
+          <w:i w:val="0"/>
+          <w:iCs w:val="0"/>
+          <w:caps w:val="0"/>
+          <w:color w:val="34322D"/>
+          <w:spacing w:val="0"/>
+          <w:kern w:val="0"/>
+          <w:sz w:val="20"/>
+          <w:szCs w:val="20"/>
+          <w:shd w:val="clear" w:fill="F8F8F7"/>
+          <w:lang w:val="en-US" w:eastAsia="zh-CN" w:bidi="ar"/>
+        </w:rPr>
+        <w:t>Here are the key files in their corrected and final state for this validation setup:</w:t>
       </w:r>
       <w:bookmarkStart w:id="0" w:name="_GoBack"/>
       <w:bookmarkEnd w:id="0"/>
     </w:p>
     <w:p>
       <w:pPr>
-        <w:numPr>
+        <w:keepNext w:val="0"/>
+        <w:keepLines w:val="0"/>
+        <w:widowControl/>
+        <w:numPr>
+          <w:ilvl w:val="0"/>
+          <w:numId w:val="6"/>
+        </w:numPr>
+        <w:suppressLineNumbers w:val="0"/>
+        <w:pBdr>
+          <w:top w:val="single" w:color="E5E7EB" w:sz="2" w:space="0"/>
+          <w:left w:val="single" w:color="E5E7EB" w:sz="2" w:space="0"/>
+          <w:bottom w:val="single" w:color="E5E7EB" w:sz="2" w:space="0"/>
+          <w:right w:val="single" w:color="E5E7EB" w:sz="2" w:space="0"/>
+        </w:pBdr>
+        <w:spacing w:before="105" w:beforeAutospacing="0" w:after="105" w:afterAutospacing="0"/>
+        <w:ind w:left="0" w:hanging="360"/>
+        <w:rPr>
+          <w:sz w:val="20"/>
+          <w:szCs w:val="20"/>
+        </w:rPr>
+      </w:pPr>
+      <w:r>
+        <w:rPr>
+          <w:rStyle w:val="4"/>
+          <w:rFonts w:hint="default" w:ascii="Consolas" w:hAnsi="Consolas" w:eastAsia="Consolas" w:cs="Consolas"/>
+          <w:b/>
+          <w:bCs/>
+          <w:i w:val="0"/>
+          <w:iCs w:val="0"/>
+          <w:caps w:val="0"/>
+          <w:color w:val="111827"/>
+          <w:spacing w:val="0"/>
+          <w:sz w:val="20"/>
+          <w:szCs w:val="20"/>
+          <w:bdr w:val="single" w:color="E5E7EB" w:sz="2" w:space="0"/>
+          <w:shd w:val="clear" w:fill="F8F8F7"/>
+        </w:rPr>
+        <w:t>adminController.java</w:t>
+      </w:r>
+      <w:r>
+        <w:rPr>
+          <w:rFonts w:hint="default" w:ascii="Segoe UI" w:hAnsi="Segoe UI" w:eastAsia="Segoe UI" w:cs="Segoe UI"/>
+          <w:i w:val="0"/>
+          <w:iCs w:val="0"/>
+          <w:caps w:val="0"/>
+          <w:color w:val="34322D"/>
+          <w:spacing w:val="0"/>
+          <w:sz w:val="20"/>
+          <w:szCs w:val="20"/>
+          <w:bdr w:val="single" w:color="E5E7EB" w:sz="2" w:space="0"/>
+          <w:shd w:val="clear" w:fill="F8F8F7"/>
+        </w:rPr>
+        <w:t>: Now relies on</w:t>
+      </w:r>
+      <w:r>
+        <w:rPr>
+          <w:rFonts w:hint="default" w:ascii="Segoe UI" w:hAnsi="Segoe UI" w:eastAsia="Segoe UI" w:cs="Segoe UI"/>
+          <w:i w:val="0"/>
+          <w:iCs w:val="0"/>
+          <w:caps w:val="0"/>
+          <w:color w:val="34322D"/>
+          <w:spacing w:val="0"/>
+          <w:sz w:val="20"/>
+          <w:szCs w:val="20"/>
+          <w:bdr w:val="none" w:color="auto" w:sz="0" w:space="0"/>
+          <w:shd w:val="clear" w:fill="F8F8F7"/>
+        </w:rPr>
+        <w:t> </w:t>
+      </w:r>
+      <w:r>
+        <w:rPr>
+          <w:rStyle w:val="4"/>
+          <w:rFonts w:hint="default" w:ascii="Consolas" w:hAnsi="Consolas" w:eastAsia="Consolas" w:cs="Consolas"/>
+          <w:b/>
+          <w:bCs/>
+          <w:i w:val="0"/>
+          <w:iCs w:val="0"/>
+          <w:caps w:val="0"/>
+          <w:color w:val="111827"/>
+          <w:spacing w:val="0"/>
+          <w:sz w:val="20"/>
+          <w:szCs w:val="20"/>
+          <w:bdr w:val="single" w:color="E5E7EB" w:sz="2" w:space="0"/>
+          <w:shd w:val="clear" w:fill="F8F8F7"/>
+        </w:rPr>
+        <w:t>@Valid</w:t>
+      </w:r>
+      <w:r>
+        <w:rPr>
+          <w:rFonts w:hint="default" w:ascii="Segoe UI" w:hAnsi="Segoe UI" w:eastAsia="Segoe UI" w:cs="Segoe UI"/>
+          <w:i w:val="0"/>
+          <w:iCs w:val="0"/>
+          <w:caps w:val="0"/>
+          <w:color w:val="34322D"/>
+          <w:spacing w:val="0"/>
+          <w:sz w:val="20"/>
+          <w:szCs w:val="20"/>
+          <w:bdr w:val="none" w:color="auto" w:sz="0" w:space="0"/>
+          <w:shd w:val="clear" w:fill="F8F8F7"/>
+        </w:rPr>
+        <w:t> </w:t>
+      </w:r>
+      <w:r>
+        <w:rPr>
+          <w:rFonts w:hint="default" w:ascii="Segoe UI" w:hAnsi="Segoe UI" w:eastAsia="Segoe UI" w:cs="Segoe UI"/>
+          <w:i w:val="0"/>
+          <w:iCs w:val="0"/>
+          <w:caps w:val="0"/>
+          <w:color w:val="34322D"/>
+          <w:spacing w:val="0"/>
+          <w:sz w:val="20"/>
+          <w:szCs w:val="20"/>
+          <w:bdr w:val="single" w:color="E5E7EB" w:sz="2" w:space="0"/>
+          <w:shd w:val="clear" w:fill="F8F8F7"/>
+        </w:rPr>
+        <w:t>to trigger validation and the</w:t>
+      </w:r>
+      <w:r>
+        <w:rPr>
+          <w:rFonts w:hint="default" w:ascii="Segoe UI" w:hAnsi="Segoe UI" w:eastAsia="Segoe UI" w:cs="Segoe UI"/>
+          <w:i w:val="0"/>
+          <w:iCs w:val="0"/>
+          <w:caps w:val="0"/>
+          <w:color w:val="34322D"/>
+          <w:spacing w:val="0"/>
+          <w:sz w:val="20"/>
+          <w:szCs w:val="20"/>
+          <w:bdr w:val="none" w:color="auto" w:sz="0" w:space="0"/>
+          <w:shd w:val="clear" w:fill="F8F8F7"/>
+        </w:rPr>
+        <w:t> </w:t>
+      </w:r>
+      <w:r>
+        <w:rPr>
+          <w:rStyle w:val="4"/>
+          <w:rFonts w:hint="default" w:ascii="Consolas" w:hAnsi="Consolas" w:eastAsia="Consolas" w:cs="Consolas"/>
+          <w:b/>
+          <w:bCs/>
+          <w:i w:val="0"/>
+          <w:iCs w:val="0"/>
+          <w:caps w:val="0"/>
+          <w:color w:val="111827"/>
+          <w:spacing w:val="0"/>
+          <w:sz w:val="20"/>
+          <w:szCs w:val="20"/>
+          <w:bdr w:val="single" w:color="E5E7EB" w:sz="2" w:space="0"/>
+          <w:shd w:val="clear" w:fill="F8F8F7"/>
+        </w:rPr>
+        <w:t>GlobalExceptionHandler</w:t>
+      </w:r>
+      <w:r>
+        <w:rPr>
+          <w:rFonts w:hint="default" w:ascii="Segoe UI" w:hAnsi="Segoe UI" w:eastAsia="Segoe UI" w:cs="Segoe UI"/>
+          <w:i w:val="0"/>
+          <w:iCs w:val="0"/>
+          <w:caps w:val="0"/>
+          <w:color w:val="34322D"/>
+          <w:spacing w:val="0"/>
+          <w:sz w:val="20"/>
+          <w:szCs w:val="20"/>
+          <w:bdr w:val="none" w:color="auto" w:sz="0" w:space="0"/>
+          <w:shd w:val="clear" w:fill="F8F8F7"/>
+        </w:rPr>
+        <w:t> </w:t>
+      </w:r>
+      <w:r>
+        <w:rPr>
+          <w:rFonts w:hint="default" w:ascii="Segoe UI" w:hAnsi="Segoe UI" w:eastAsia="Segoe UI" w:cs="Segoe UI"/>
+          <w:i w:val="0"/>
+          <w:iCs w:val="0"/>
+          <w:caps w:val="0"/>
+          <w:color w:val="34322D"/>
+          <w:spacing w:val="0"/>
+          <w:sz w:val="20"/>
+          <w:szCs w:val="20"/>
+          <w:bdr w:val="single" w:color="E5E7EB" w:sz="2" w:space="0"/>
+          <w:shd w:val="clear" w:fill="F8F8F7"/>
+        </w:rPr>
+        <w:t>to handle errors.</w:t>
+      </w:r>
+    </w:p>
+    <w:p>
+      <w:pPr>
+        <w:keepNext w:val="0"/>
+        <w:keepLines w:val="0"/>
+        <w:widowControl/>
+        <w:numPr>
+          <w:ilvl w:val="0"/>
+          <w:numId w:val="6"/>
+        </w:numPr>
+        <w:suppressLineNumbers w:val="0"/>
+        <w:pBdr>
+          <w:top w:val="single" w:color="E5E7EB" w:sz="2" w:space="0"/>
+          <w:left w:val="single" w:color="E5E7EB" w:sz="2" w:space="0"/>
+          <w:bottom w:val="single" w:color="E5E7EB" w:sz="2" w:space="0"/>
+          <w:right w:val="single" w:color="E5E7EB" w:sz="2" w:space="0"/>
+        </w:pBdr>
+        <w:spacing w:before="105" w:beforeAutospacing="0" w:after="105" w:afterAutospacing="0"/>
+        <w:ind w:left="0" w:hanging="360"/>
+        <w:rPr>
+          <w:sz w:val="20"/>
+          <w:szCs w:val="20"/>
+        </w:rPr>
+      </w:pPr>
+      <w:r>
+        <w:rPr>
+          <w:rStyle w:val="4"/>
+          <w:rFonts w:hint="default" w:ascii="Consolas" w:hAnsi="Consolas" w:eastAsia="Consolas" w:cs="Consolas"/>
+          <w:b/>
+          <w:bCs/>
+          <w:i w:val="0"/>
+          <w:iCs w:val="0"/>
+          <w:caps w:val="0"/>
+          <w:color w:val="111827"/>
+          <w:spacing w:val="0"/>
+          <w:sz w:val="20"/>
+          <w:szCs w:val="20"/>
+          <w:bdr w:val="single" w:color="E5E7EB" w:sz="2" w:space="0"/>
+          <w:shd w:val="clear" w:fill="F8F8F7"/>
+        </w:rPr>
+        <w:t>Client.java</w:t>
+      </w:r>
+      <w:r>
+        <w:rPr>
+          <w:rFonts w:hint="default" w:ascii="Segoe UI" w:hAnsi="Segoe UI" w:eastAsia="Segoe UI" w:cs="Segoe UI"/>
+          <w:i w:val="0"/>
+          <w:iCs w:val="0"/>
+          <w:caps w:val="0"/>
+          <w:color w:val="34322D"/>
+          <w:spacing w:val="0"/>
+          <w:sz w:val="20"/>
+          <w:szCs w:val="20"/>
+          <w:bdr w:val="single" w:color="E5E7EB" w:sz="2" w:space="0"/>
+          <w:shd w:val="clear" w:fill="F8F8F7"/>
+        </w:rPr>
+        <w:t>: Uses</w:t>
+      </w:r>
+      <w:r>
+        <w:rPr>
+          <w:rFonts w:hint="default" w:ascii="Segoe UI" w:hAnsi="Segoe UI" w:eastAsia="Segoe UI" w:cs="Segoe UI"/>
+          <w:i w:val="0"/>
+          <w:iCs w:val="0"/>
+          <w:caps w:val="0"/>
+          <w:color w:val="34322D"/>
+          <w:spacing w:val="0"/>
+          <w:sz w:val="20"/>
+          <w:szCs w:val="20"/>
+          <w:bdr w:val="none" w:color="auto" w:sz="0" w:space="0"/>
+          <w:shd w:val="clear" w:fill="F8F8F7"/>
+        </w:rPr>
+        <w:t> </w:t>
+      </w:r>
+      <w:r>
+        <w:rPr>
+          <w:rStyle w:val="4"/>
+          <w:rFonts w:hint="default" w:ascii="Consolas" w:hAnsi="Consolas" w:eastAsia="Consolas" w:cs="Consolas"/>
+          <w:b/>
+          <w:bCs/>
+          <w:i w:val="0"/>
+          <w:iCs w:val="0"/>
+          <w:caps w:val="0"/>
+          <w:color w:val="111827"/>
+          <w:spacing w:val="0"/>
+          <w:sz w:val="20"/>
+          <w:szCs w:val="20"/>
+          <w:bdr w:val="single" w:color="E5E7EB" w:sz="2" w:space="0"/>
+          <w:shd w:val="clear" w:fill="F8F8F7"/>
+        </w:rPr>
+        <w:t>@NotBlank</w:t>
+      </w:r>
+      <w:r>
+        <w:rPr>
+          <w:rFonts w:hint="default" w:ascii="Segoe UI" w:hAnsi="Segoe UI" w:eastAsia="Segoe UI" w:cs="Segoe UI"/>
+          <w:i w:val="0"/>
+          <w:iCs w:val="0"/>
+          <w:caps w:val="0"/>
+          <w:color w:val="34322D"/>
+          <w:spacing w:val="0"/>
+          <w:sz w:val="20"/>
+          <w:szCs w:val="20"/>
+          <w:bdr w:val="none" w:color="auto" w:sz="0" w:space="0"/>
+          <w:shd w:val="clear" w:fill="F8F8F7"/>
+        </w:rPr>
+        <w:t> </w:t>
+      </w:r>
+      <w:r>
+        <w:rPr>
+          <w:rFonts w:hint="default" w:ascii="Segoe UI" w:hAnsi="Segoe UI" w:eastAsia="Segoe UI" w:cs="Segoe UI"/>
+          <w:i w:val="0"/>
+          <w:iCs w:val="0"/>
+          <w:caps w:val="0"/>
+          <w:color w:val="34322D"/>
+          <w:spacing w:val="0"/>
+          <w:sz w:val="20"/>
+          <w:szCs w:val="20"/>
+          <w:bdr w:val="single" w:color="E5E7EB" w:sz="2" w:space="0"/>
+          <w:shd w:val="clear" w:fill="F8F8F7"/>
+        </w:rPr>
+        <w:t>(or</w:t>
+      </w:r>
+      <w:r>
+        <w:rPr>
+          <w:rFonts w:hint="default" w:ascii="Segoe UI" w:hAnsi="Segoe UI" w:eastAsia="Segoe UI" w:cs="Segoe UI"/>
+          <w:i w:val="0"/>
+          <w:iCs w:val="0"/>
+          <w:caps w:val="0"/>
+          <w:color w:val="34322D"/>
+          <w:spacing w:val="0"/>
+          <w:sz w:val="20"/>
+          <w:szCs w:val="20"/>
+          <w:bdr w:val="none" w:color="auto" w:sz="0" w:space="0"/>
+          <w:shd w:val="clear" w:fill="F8F8F7"/>
+        </w:rPr>
+        <w:t> </w:t>
+      </w:r>
+      <w:r>
+        <w:rPr>
+          <w:rStyle w:val="4"/>
+          <w:rFonts w:hint="default" w:ascii="Consolas" w:hAnsi="Consolas" w:eastAsia="Consolas" w:cs="Consolas"/>
+          <w:b/>
+          <w:bCs/>
+          <w:i w:val="0"/>
+          <w:iCs w:val="0"/>
+          <w:caps w:val="0"/>
+          <w:color w:val="111827"/>
+          <w:spacing w:val="0"/>
+          <w:sz w:val="20"/>
+          <w:szCs w:val="20"/>
+          <w:bdr w:val="single" w:color="E5E7EB" w:sz="2" w:space="0"/>
+          <w:shd w:val="clear" w:fill="F8F8F7"/>
+        </w:rPr>
+        <w:t>@NotEmpty</w:t>
+      </w:r>
+      <w:r>
+        <w:rPr>
+          <w:rFonts w:hint="default" w:ascii="Segoe UI" w:hAnsi="Segoe UI" w:eastAsia="Segoe UI" w:cs="Segoe UI"/>
+          <w:i w:val="0"/>
+          <w:iCs w:val="0"/>
+          <w:caps w:val="0"/>
+          <w:color w:val="34322D"/>
+          <w:spacing w:val="0"/>
+          <w:sz w:val="20"/>
+          <w:szCs w:val="20"/>
+          <w:bdr w:val="none" w:color="auto" w:sz="0" w:space="0"/>
+          <w:shd w:val="clear" w:fill="F8F8F7"/>
+        </w:rPr>
+        <w:t> </w:t>
+      </w:r>
+      <w:r>
+        <w:rPr>
+          <w:rFonts w:hint="default" w:ascii="Segoe UI" w:hAnsi="Segoe UI" w:eastAsia="Segoe UI" w:cs="Segoe UI"/>
+          <w:i w:val="0"/>
+          <w:iCs w:val="0"/>
+          <w:caps w:val="0"/>
+          <w:color w:val="34322D"/>
+          <w:spacing w:val="0"/>
+          <w:sz w:val="20"/>
+          <w:szCs w:val="20"/>
+          <w:bdr w:val="single" w:color="E5E7EB" w:sz="2" w:space="0"/>
+          <w:shd w:val="clear" w:fill="F8F8F7"/>
+        </w:rPr>
+        <w:t>as per your preference) for field validation.</w:t>
+      </w:r>
+    </w:p>
+    <w:p>
+      <w:pPr>
+        <w:keepNext w:val="0"/>
+        <w:keepLines w:val="0"/>
+        <w:widowControl/>
+        <w:numPr>
+          <w:ilvl w:val="0"/>
+          <w:numId w:val="6"/>
+        </w:numPr>
+        <w:suppressLineNumbers w:val="0"/>
+        <w:pBdr>
+          <w:top w:val="single" w:color="E5E7EB" w:sz="2" w:space="0"/>
+          <w:left w:val="single" w:color="E5E7EB" w:sz="2" w:space="0"/>
+          <w:bottom w:val="single" w:color="E5E7EB" w:sz="2" w:space="0"/>
+          <w:right w:val="single" w:color="E5E7EB" w:sz="2" w:space="0"/>
+        </w:pBdr>
+        <w:spacing w:before="105" w:beforeAutospacing="0" w:after="105" w:afterAutospacing="0"/>
+        <w:ind w:left="0" w:hanging="360"/>
+        <w:rPr>
+          <w:sz w:val="20"/>
+          <w:szCs w:val="20"/>
+        </w:rPr>
+      </w:pPr>
+      <w:r>
+        <w:rPr>
+          <w:rStyle w:val="4"/>
+          <w:rFonts w:hint="default" w:ascii="Consolas" w:hAnsi="Consolas" w:eastAsia="Consolas" w:cs="Consolas"/>
+          <w:b/>
+          <w:bCs/>
+          <w:i w:val="0"/>
+          <w:iCs w:val="0"/>
+          <w:caps w:val="0"/>
+          <w:color w:val="111827"/>
+          <w:spacing w:val="0"/>
+          <w:sz w:val="20"/>
+          <w:szCs w:val="20"/>
+          <w:bdr w:val="single" w:color="E5E7EB" w:sz="2" w:space="0"/>
+          <w:shd w:val="clear" w:fill="F8F8F7"/>
+        </w:rPr>
+        <w:t>GlobalExceptionHandler.java</w:t>
+      </w:r>
+      <w:r>
+        <w:rPr>
+          <w:rFonts w:hint="default" w:ascii="Segoe UI" w:hAnsi="Segoe UI" w:eastAsia="Segoe UI" w:cs="Segoe UI"/>
+          <w:i w:val="0"/>
+          <w:iCs w:val="0"/>
+          <w:caps w:val="0"/>
+          <w:color w:val="34322D"/>
+          <w:spacing w:val="0"/>
+          <w:sz w:val="20"/>
+          <w:szCs w:val="20"/>
+          <w:bdr w:val="single" w:color="E5E7EB" w:sz="2" w:space="0"/>
+          <w:shd w:val="clear" w:fill="F8F8F7"/>
+        </w:rPr>
+        <w:t>: Catches</w:t>
+      </w:r>
+      <w:r>
+        <w:rPr>
+          <w:rFonts w:hint="default" w:ascii="Segoe UI" w:hAnsi="Segoe UI" w:eastAsia="Segoe UI" w:cs="Segoe UI"/>
+          <w:i w:val="0"/>
+          <w:iCs w:val="0"/>
+          <w:caps w:val="0"/>
+          <w:color w:val="34322D"/>
+          <w:spacing w:val="0"/>
+          <w:sz w:val="20"/>
+          <w:szCs w:val="20"/>
+          <w:bdr w:val="none" w:color="auto" w:sz="0" w:space="0"/>
+          <w:shd w:val="clear" w:fill="F8F8F7"/>
+        </w:rPr>
+        <w:t> </w:t>
+      </w:r>
+      <w:r>
+        <w:rPr>
+          <w:rStyle w:val="4"/>
+          <w:rFonts w:hint="default" w:ascii="Consolas" w:hAnsi="Consolas" w:eastAsia="Consolas" w:cs="Consolas"/>
+          <w:b/>
+          <w:bCs/>
+          <w:i w:val="0"/>
+          <w:iCs w:val="0"/>
+          <w:caps w:val="0"/>
+          <w:color w:val="111827"/>
+          <w:spacing w:val="0"/>
+          <w:sz w:val="20"/>
+          <w:szCs w:val="20"/>
+          <w:bdr w:val="single" w:color="E5E7EB" w:sz="2" w:space="0"/>
+          <w:shd w:val="clear" w:fill="F8F8F7"/>
+        </w:rPr>
+        <w:t>MethodArgumentNotValidException</w:t>
+      </w:r>
+      <w:r>
+        <w:rPr>
+          <w:rFonts w:hint="default" w:ascii="Segoe UI" w:hAnsi="Segoe UI" w:eastAsia="Segoe UI" w:cs="Segoe UI"/>
+          <w:i w:val="0"/>
+          <w:iCs w:val="0"/>
+          <w:caps w:val="0"/>
+          <w:color w:val="34322D"/>
+          <w:spacing w:val="0"/>
+          <w:sz w:val="20"/>
+          <w:szCs w:val="20"/>
+          <w:bdr w:val="none" w:color="auto" w:sz="0" w:space="0"/>
+          <w:shd w:val="clear" w:fill="F8F8F7"/>
+        </w:rPr>
+        <w:t> </w:t>
+      </w:r>
+      <w:r>
+        <w:rPr>
+          <w:rFonts w:hint="default" w:ascii="Segoe UI" w:hAnsi="Segoe UI" w:eastAsia="Segoe UI" w:cs="Segoe UI"/>
+          <w:i w:val="0"/>
+          <w:iCs w:val="0"/>
+          <w:caps w:val="0"/>
+          <w:color w:val="34322D"/>
+          <w:spacing w:val="0"/>
+          <w:sz w:val="20"/>
+          <w:szCs w:val="20"/>
+          <w:bdr w:val="single" w:color="E5E7EB" w:sz="2" w:space="0"/>
+          <w:shd w:val="clear" w:fill="F8F8F7"/>
+        </w:rPr>
+        <w:t>and formats the error response as you requested.</w:t>
+      </w:r>
+    </w:p>
+    <w:p>
+      <w:pPr>
+        <w:keepNext w:val="0"/>
+        <w:keepLines w:val="0"/>
+        <w:widowControl/>
+        <w:suppressLineNumbers w:val="0"/>
+        <w:pBdr>
+          <w:top w:val="single" w:color="E5E7EB" w:sz="2" w:space="0"/>
+          <w:left w:val="single" w:color="E5E7EB" w:sz="2" w:space="0"/>
+          <w:bottom w:val="single" w:color="E5E7EB" w:sz="2" w:space="0"/>
+          <w:right w:val="single" w:color="E5E7EB" w:sz="2" w:space="0"/>
+        </w:pBdr>
+        <w:shd w:val="clear" w:fill="F8F8F7"/>
+        <w:ind w:left="0" w:firstLine="0"/>
+        <w:jc w:val="left"/>
+        <w:rPr>
+          <w:rFonts w:hint="default" w:ascii="Segoe UI" w:hAnsi="Segoe UI" w:eastAsia="Segoe UI" w:cs="Segoe UI"/>
+          <w:i w:val="0"/>
+          <w:iCs w:val="0"/>
+          <w:caps w:val="0"/>
+          <w:color w:val="34322D"/>
+          <w:spacing w:val="0"/>
+          <w:sz w:val="20"/>
+          <w:szCs w:val="20"/>
+        </w:rPr>
+      </w:pPr>
+      <w:r>
+        <w:rPr>
+          <w:rFonts w:hint="default" w:ascii="Segoe UI" w:hAnsi="Segoe UI" w:eastAsia="Segoe UI" w:cs="Segoe UI"/>
+          <w:i w:val="0"/>
+          <w:iCs w:val="0"/>
+          <w:caps w:val="0"/>
+          <w:color w:val="34322D"/>
+          <w:spacing w:val="0"/>
+          <w:kern w:val="0"/>
+          <w:sz w:val="20"/>
+          <w:szCs w:val="20"/>
+          <w:shd w:val="clear" w:fill="F8F8F7"/>
+          <w:lang w:val="en-US" w:eastAsia="zh-CN" w:bidi="ar"/>
+        </w:rPr>
+        <w:t xml:space="preserve">With these in place and the correct dependency in your </w:t>
+      </w:r>
+      <w:r>
+        <w:rPr>
+          <w:rStyle w:val="4"/>
+          <w:rFonts w:hint="default" w:ascii="Consolas" w:hAnsi="Consolas" w:eastAsia="Consolas" w:cs="Consolas"/>
+          <w:b/>
+          <w:bCs/>
+          <w:i w:val="0"/>
+          <w:iCs w:val="0"/>
+          <w:caps w:val="0"/>
+          <w:color w:val="111827"/>
+          <w:spacing w:val="0"/>
+          <w:kern w:val="0"/>
+          <w:sz w:val="20"/>
+          <w:szCs w:val="20"/>
+          <w:bdr w:val="single" w:color="E5E7EB" w:sz="2" w:space="0"/>
+          <w:shd w:val="clear" w:fill="F8F8F7"/>
+          <w:lang w:val="en-US" w:eastAsia="zh-CN" w:bidi="ar"/>
+        </w:rPr>
+        <w:t>pom.xml</w:t>
+      </w:r>
+      <w:r>
+        <w:rPr>
+          <w:rFonts w:hint="default" w:ascii="Segoe UI" w:hAnsi="Segoe UI" w:eastAsia="Segoe UI" w:cs="Segoe UI"/>
+          <w:i w:val="0"/>
+          <w:iCs w:val="0"/>
+          <w:caps w:val="0"/>
+          <w:color w:val="34322D"/>
+          <w:spacing w:val="0"/>
+          <w:kern w:val="0"/>
+          <w:sz w:val="20"/>
+          <w:szCs w:val="20"/>
+          <w:shd w:val="clear" w:fill="F8F8F7"/>
+          <w:lang w:val="en-US" w:eastAsia="zh-CN" w:bidi="ar"/>
+        </w:rPr>
+        <w:t>, your validation should be robust.</w:t>
+      </w:r>
+    </w:p>
+    <w:p>
+      <w:pPr>
+        <w:numPr>
+          <w:ilvl w:val="0"/>
           <w:numId w:val="0"/>
         </w:numPr>
+        <w:rPr>
+          <w:rFonts w:hint="default"/>
+          <w:lang w:val="en-US"/>
+        </w:rPr>
+      </w:pPr>
+    </w:p>
+    <w:p>
+      <w:pPr>
+        <w:numPr>
+          <w:ilvl w:val="0"/>
+          <w:numId w:val="0"/>
+        </w:numPr>
         <w:ind w:leftChars="0"/>
         <w:rPr>
           <w:rFonts w:hint="default"/>
           <w:lang w:val="en-US"/>
         </w:rPr>
       </w:pPr>
+      <w:r>
+        <w:rPr>
+          <w:rFonts w:hint="default"/>
+          <w:lang w:val="en-US"/>
+        </w:rPr>
+        <w:t xml:space="preserve">    </w:t>
+      </w:r>
     </w:p>
     <w:sectPr>
       <w:pgSz w:w="11906" w:h="16838"/>
@@ -453,8 +1586,256 @@
       </w:rPr>
     </w:lvl>
   </w:abstractNum>
+  <w:abstractNum w:abstractNumId="1">
+    <w:nsid w:val="D94AC06B"/>
+    <w:multiLevelType w:val="multilevel"/>
+    <w:tmpl w:val="D94AC06B"/>
+    <w:lvl w:ilvl="0" w:tentative="0">
+      <w:start w:val="1"/>
+      <w:numFmt w:val="decimal"/>
+      <w:lvlText w:val="%1."/>
+      <w:lvlJc w:val="left"/>
+      <w:pPr>
+        <w:tabs>
+          <w:tab w:val="left" w:pos="720"/>
+        </w:tabs>
+        <w:ind w:left="720" w:hanging="360"/>
+      </w:pPr>
+      <w:rPr>
+        <w:sz w:val="24"/>
+        <w:szCs w:val="24"/>
+      </w:rPr>
+    </w:lvl>
+    <w:lvl w:ilvl="1" w:tentative="0">
+      <w:start w:val="1"/>
+      <w:numFmt w:val="decimal"/>
+      <w:lvlText w:val="%2."/>
+      <w:lvlJc w:val="left"/>
+      <w:pPr>
+        <w:tabs>
+          <w:tab w:val="left" w:pos="1440"/>
+        </w:tabs>
+        <w:ind w:left="1440" w:hanging="360"/>
+      </w:pPr>
+      <w:rPr>
+        <w:sz w:val="24"/>
+        <w:szCs w:val="24"/>
+      </w:rPr>
+    </w:lvl>
+    <w:lvl w:ilvl="2" w:tentative="0">
+      <w:start w:val="1"/>
+      <w:numFmt w:val="decimal"/>
+      <w:lvlText w:val="%3."/>
+      <w:lvlJc w:val="left"/>
+      <w:pPr>
+        <w:tabs>
+          <w:tab w:val="left" w:pos="2160"/>
+        </w:tabs>
+        <w:ind w:left="2160" w:hanging="360"/>
+      </w:pPr>
+      <w:rPr>
+        <w:sz w:val="24"/>
+        <w:szCs w:val="24"/>
+      </w:rPr>
+    </w:lvl>
+    <w:lvl w:ilvl="3" w:tentative="0">
+      <w:start w:val="1"/>
+      <w:numFmt w:val="decimal"/>
+      <w:lvlText w:val="%4."/>
+      <w:lvlJc w:val="left"/>
+      <w:pPr>
+        <w:tabs>
+          <w:tab w:val="left" w:pos="2517"/>
+        </w:tabs>
+        <w:ind w:left="2880" w:hanging="360"/>
+      </w:pPr>
+      <w:rPr>
+        <w:sz w:val="24"/>
+        <w:szCs w:val="24"/>
+      </w:rPr>
+    </w:lvl>
+    <w:lvl w:ilvl="4" w:tentative="0">
+      <w:start w:val="1"/>
+      <w:numFmt w:val="decimal"/>
+      <w:lvlText w:val="%5."/>
+      <w:lvlJc w:val="left"/>
+      <w:pPr>
+        <w:tabs>
+          <w:tab w:val="left" w:pos="3238"/>
+        </w:tabs>
+        <w:ind w:left="3600" w:hanging="360"/>
+      </w:pPr>
+      <w:rPr>
+        <w:sz w:val="24"/>
+        <w:szCs w:val="24"/>
+      </w:rPr>
+    </w:lvl>
+    <w:lvl w:ilvl="5" w:tentative="0">
+      <w:start w:val="1"/>
+      <w:numFmt w:val="decimal"/>
+      <w:lvlText w:val="%6."/>
+      <w:lvlJc w:val="left"/>
+      <w:pPr>
+        <w:tabs>
+          <w:tab w:val="left" w:pos="3958"/>
+        </w:tabs>
+        <w:ind w:left="4320" w:hanging="360"/>
+      </w:pPr>
+      <w:rPr>
+        <w:sz w:val="24"/>
+        <w:szCs w:val="24"/>
+      </w:rPr>
+    </w:lvl>
+    <w:lvl w:ilvl="6" w:tentative="0">
+      <w:start w:val="1"/>
+      <w:numFmt w:val="decimal"/>
+      <w:lvlText w:val="%7."/>
+      <w:lvlJc w:val="left"/>
+      <w:pPr>
+        <w:tabs>
+          <w:tab w:val="left" w:pos="4678"/>
+        </w:tabs>
+        <w:ind w:left="5040" w:hanging="360"/>
+      </w:pPr>
+      <w:rPr>
+        <w:sz w:val="24"/>
+        <w:szCs w:val="24"/>
+      </w:rPr>
+    </w:lvl>
+    <w:lvl w:ilvl="7" w:tentative="0">
+      <w:start w:val="1"/>
+      <w:numFmt w:val="decimal"/>
+      <w:lvlText w:val="%8."/>
+      <w:lvlJc w:val="left"/>
+      <w:pPr>
+        <w:tabs>
+          <w:tab w:val="left" w:pos="5398"/>
+        </w:tabs>
+        <w:ind w:left="5760" w:hanging="360"/>
+      </w:pPr>
+      <w:rPr>
+        <w:sz w:val="24"/>
+        <w:szCs w:val="24"/>
+      </w:rPr>
+    </w:lvl>
+    <w:lvl w:ilvl="8" w:tentative="0">
+      <w:start w:val="1"/>
+      <w:numFmt w:val="decimal"/>
+      <w:lvlText w:val="%9."/>
+      <w:lvlJc w:val="left"/>
+      <w:pPr>
+        <w:tabs>
+          <w:tab w:val="left" w:pos="6118"/>
+        </w:tabs>
+        <w:ind w:left="6480" w:hanging="360"/>
+      </w:pPr>
+      <w:rPr>
+        <w:sz w:val="24"/>
+        <w:szCs w:val="24"/>
+      </w:rPr>
+    </w:lvl>
+  </w:abstractNum>
+  <w:abstractNum w:abstractNumId="2">
+    <w:nsid w:val="31259386"/>
+    <w:multiLevelType w:val="singleLevel"/>
+    <w:tmpl w:val="31259386"/>
+    <w:lvl w:ilvl="0" w:tentative="0">
+      <w:start w:val="1"/>
+      <w:numFmt w:val="bullet"/>
+      <w:lvlText w:val=""/>
+      <w:lvlJc w:val="left"/>
+      <w:pPr>
+        <w:tabs>
+          <w:tab w:val="left" w:pos="420"/>
+        </w:tabs>
+        <w:ind w:left="420" w:leftChars="0" w:hanging="420" w:firstLineChars="0"/>
+      </w:pPr>
+      <w:rPr>
+        <w:rFonts w:hint="default" w:ascii="Wingdings" w:hAnsi="Wingdings"/>
+        <w:sz w:val="15"/>
+        <w:szCs w:val="15"/>
+      </w:rPr>
+    </w:lvl>
+  </w:abstractNum>
+  <w:abstractNum w:abstractNumId="3">
+    <w:nsid w:val="38D8A0E2"/>
+    <w:multiLevelType w:val="singleLevel"/>
+    <w:tmpl w:val="38D8A0E2"/>
+    <w:lvl w:ilvl="0" w:tentative="0">
+      <w:start w:val="1"/>
+      <w:numFmt w:val="decimal"/>
+      <w:lvlText w:val="%1."/>
+      <w:lvlJc w:val="left"/>
+      <w:pPr>
+        <w:tabs>
+          <w:tab w:val="left" w:pos="845"/>
+        </w:tabs>
+        <w:ind w:left="845" w:leftChars="0" w:hanging="425" w:firstLineChars="0"/>
+      </w:pPr>
+      <w:rPr>
+        <w:rFonts w:hint="default"/>
+      </w:rPr>
+    </w:lvl>
+  </w:abstractNum>
+  <w:abstractNum w:abstractNumId="4">
+    <w:nsid w:val="418B646B"/>
+    <w:multiLevelType w:val="singleLevel"/>
+    <w:tmpl w:val="418B646B"/>
+    <w:lvl w:ilvl="0" w:tentative="0">
+      <w:start w:val="1"/>
+      <w:numFmt w:val="decimal"/>
+      <w:lvlText w:val="%1."/>
+      <w:lvlJc w:val="left"/>
+      <w:pPr>
+        <w:tabs>
+          <w:tab w:val="left" w:pos="425"/>
+        </w:tabs>
+        <w:ind w:left="425" w:leftChars="0" w:hanging="425" w:firstLineChars="0"/>
+      </w:pPr>
+      <w:rPr>
+        <w:rFonts w:hint="default"/>
+      </w:rPr>
+    </w:lvl>
+  </w:abstractNum>
+  <w:abstractNum w:abstractNumId="5">
+    <w:nsid w:val="529D352B"/>
+    <w:multiLevelType w:val="singleLevel"/>
+    <w:tmpl w:val="529D352B"/>
+    <w:lvl w:ilvl="0" w:tentative="0">
+      <w:start w:val="1"/>
+      <w:numFmt w:val="bullet"/>
+      <w:lvlText w:val=""/>
+      <w:lvlJc w:val="left"/>
+      <w:pPr>
+        <w:tabs>
+          <w:tab w:val="left" w:pos="420"/>
+        </w:tabs>
+        <w:ind w:left="420" w:leftChars="0" w:hanging="420" w:firstLineChars="0"/>
+      </w:pPr>
+      <w:rPr>
+        <w:rFonts w:hint="default" w:ascii="Wingdings" w:hAnsi="Wingdings"/>
+        <w:sz w:val="15"/>
+        <w:szCs w:val="15"/>
+      </w:rPr>
+    </w:lvl>
+  </w:abstractNum>
   <w:num w:numId="1">
     <w:abstractNumId w:val="0"/>
+  </w:num>
+  <w:num w:numId="2">
+    <w:abstractNumId w:val="4"/>
+  </w:num>
+  <w:num w:numId="3">
+    <w:abstractNumId w:val="5"/>
+  </w:num>
+  <w:num w:numId="4">
+    <w:abstractNumId w:val="3"/>
+  </w:num>
+  <w:num w:numId="5">
+    <w:abstractNumId w:val="2"/>
+  </w:num>
+  <w:num w:numId="6">
+    <w:abstractNumId w:val="1"/>
   </w:num>
 </w:numbering>
 </file>
@@ -464,7 +1845,7 @@
   <w:docDefaults>
     <w:rPrDefault>
       <w:rPr>
-        <w:rFonts w:asciiTheme="minorHAnsi" w:hAnsiTheme="minorHAnsi" w:eastAsiaTheme="minorEastAsia" w:cstheme="minorBidi"/>
+        <w:rFonts w:ascii="Times New Roman" w:hAnsi="Times New Roman" w:eastAsia="SimSun" w:cs="Times New Roman"/>
       </w:rPr>
     </w:rPrDefault>
     <w:pPrDefault/>
@@ -746,6 +2127,16 @@
       </w:tblCellMar>
     </w:tblPr>
   </w:style>
+  <w:style w:type="character" w:styleId="4">
+    <w:name w:val="HTML Code"/>
+    <w:basedOn w:val="2"/>
+    <w:uiPriority w:val="0"/>
+    <w:rPr>
+      <w:rFonts w:ascii="Courier New" w:hAnsi="Courier New" w:cs="Courier New"/>
+      <w:sz w:val="20"/>
+      <w:szCs w:val="20"/>
+    </w:rPr>
+  </w:style>
 </w:styles>
 </file>
 

</xml_diff>

<commit_message>
implement delete client feature
</commit_message>
<xml_diff>
--- a/Project Aginda.docx
+++ b/Project Aginda.docx
@@ -722,6 +722,18 @@
         </w:rPr>
         <w:t xml:space="preserve"> day (Wednesday):</w:t>
       </w:r>
+    </w:p>
+    <w:p>
+      <w:pPr>
+        <w:numPr>
+          <w:ilvl w:val="0"/>
+          <w:numId w:val="0"/>
+        </w:numPr>
+        <w:rPr>
+          <w:rFonts w:hint="default"/>
+          <w:lang w:val="en-US"/>
+        </w:rPr>
+      </w:pPr>
     </w:p>
     <w:p>
       <w:pPr>
@@ -952,8 +964,6 @@
         </w:rPr>
         <w:t>Here are the key files in their corrected and final state for this validation setup:</w:t>
       </w:r>
-      <w:bookmarkStart w:id="0" w:name="_GoBack"/>
-      <w:bookmarkEnd w:id="0"/>
     </w:p>
     <w:p>
       <w:pPr>
@@ -1538,18 +1548,107 @@
           <w:ilvl w:val="0"/>
           <w:numId w:val="0"/>
         </w:numPr>
-        <w:ind w:leftChars="0"/>
-        <w:rPr>
-          <w:rFonts w:hint="default"/>
-          <w:lang w:val="en-US"/>
-        </w:rPr>
-      </w:pPr>
-      <w:r>
-        <w:rPr>
-          <w:rFonts w:hint="default"/>
-          <w:lang w:val="en-US"/>
-        </w:rPr>
-        <w:t xml:space="preserve">    </w:t>
+        <w:ind w:leftChars="0" w:firstLine="180"/>
+        <w:rPr>
+          <w:rFonts w:hint="default"/>
+          <w:lang w:val="en-US"/>
+        </w:rPr>
+      </w:pPr>
+      <w:r>
+        <w:rPr>
+          <w:rFonts w:hint="default"/>
+          <w:lang w:val="en-US"/>
+        </w:rPr>
+        <w:t>To enable patch request to sending partial data with request body:</w:t>
+      </w:r>
+    </w:p>
+    <w:p>
+      <w:pPr>
+        <w:numPr>
+          <w:ilvl w:val="0"/>
+          <w:numId w:val="7"/>
+        </w:numPr>
+        <w:ind w:left="360" w:leftChars="0"/>
+        <w:rPr>
+          <w:rFonts w:hint="default"/>
+          <w:lang w:val="en-US"/>
+        </w:rPr>
+      </w:pPr>
+      <w:r>
+        <w:rPr>
+          <w:rFonts w:hint="default"/>
+          <w:lang w:val="en-US"/>
+        </w:rPr>
+        <w:t>create a new class that has client data field without any annotation to avoid any restriction on enter data field in request body.</w:t>
+      </w:r>
+    </w:p>
+    <w:p>
+      <w:pPr>
+        <w:numPr>
+          <w:ilvl w:val="0"/>
+          <w:numId w:val="7"/>
+        </w:numPr>
+        <w:ind w:left="360" w:leftChars="0"/>
+        <w:rPr>
+          <w:rFonts w:hint="default"/>
+          <w:lang w:val="en-US"/>
+        </w:rPr>
+      </w:pPr>
+      <w:r>
+        <w:rPr>
+          <w:rFonts w:hint="default"/>
+          <w:lang w:val="en-US"/>
+        </w:rPr>
+        <w:t>Pass ref of updateClientDTO</w:t>
+      </w:r>
+      <w:bookmarkStart w:id="0" w:name="_GoBack"/>
+      <w:bookmarkEnd w:id="0"/>
+      <w:r>
+        <w:rPr>
+          <w:rFonts w:hint="default"/>
+          <w:lang w:val="en-US"/>
+        </w:rPr>
+        <w:t xml:space="preserve"> to avoid client model that has @notEmpty and @notBlink annotation.</w:t>
+      </w:r>
+    </w:p>
+    <w:p>
+      <w:pPr>
+        <w:numPr>
+          <w:ilvl w:val="0"/>
+          <w:numId w:val="7"/>
+        </w:numPr>
+        <w:ind w:left="360" w:leftChars="0"/>
+        <w:rPr>
+          <w:rFonts w:hint="default"/>
+          <w:lang w:val="en-US"/>
+        </w:rPr>
+      </w:pPr>
+      <w:r>
+        <w:rPr>
+          <w:rFonts w:hint="default"/>
+          <w:lang w:val="en-US"/>
+        </w:rPr>
+        <w:t>In admin controller check for null validation.</w:t>
+      </w:r>
+    </w:p>
+    <w:p>
+      <w:pPr>
+        <w:numPr>
+          <w:ilvl w:val="0"/>
+          <w:numId w:val="7"/>
+        </w:numPr>
+        <w:ind w:left="360" w:leftChars="0"/>
+        <w:rPr>
+          <w:rFonts w:hint="default"/>
+          <w:lang w:val="en-US"/>
+        </w:rPr>
+      </w:pPr>
+      <w:r>
+        <w:rPr>
+          <w:rFonts w:hint="default"/>
+          <w:lang w:val="en-US"/>
+        </w:rPr>
+        <w:t xml:space="preserve">In admin service leave empty data field of updateClientDTO as it is as Client row.    </w:t>
       </w:r>
     </w:p>
     <w:sectPr>
@@ -1565,6 +1664,22 @@
 <file path=word/numbering.xml><?xml version="1.0" encoding="utf-8"?>
 <w:numbering xmlns:wpc="http://schemas.microsoft.com/office/word/2010/wordprocessingCanvas" xmlns:mc="http://schemas.openxmlformats.org/markup-compatibility/2006" xmlns:o="urn:schemas-microsoft-com:office:office" xmlns:r="http://schemas.openxmlformats.org/officeDocument/2006/relationships" xmlns:m="http://schemas.openxmlformats.org/officeDocument/2006/math" xmlns:v="urn:schemas-microsoft-com:vml" xmlns:wp14="http://schemas.microsoft.com/office/word/2010/wordprocessingDrawing" xmlns:wp="http://schemas.openxmlformats.org/drawingml/2006/wordprocessingDrawing" xmlns:w10="urn:schemas-microsoft-com:office:word" xmlns:w="http://schemas.openxmlformats.org/wordprocessingml/2006/main" xmlns:w14="http://schemas.microsoft.com/office/word/2010/wordml" xmlns:wpg="http://schemas.microsoft.com/office/word/2010/wordprocessingGroup" xmlns:wpi="http://schemas.microsoft.com/office/word/2010/wordprocessingInk" xmlns:wne="http://schemas.microsoft.com/office/word/2006/wordml" xmlns:wps="http://schemas.microsoft.com/office/word/2010/wordprocessingShape" xmlns:wpsCustomData="http://www.wps.cn/officeDocument/2013/wpsCustomData" mc:Ignorable="w14 wp14">
   <w:abstractNum w:abstractNumId="0">
+    <w:nsid w:val="C59343A2"/>
+    <w:multiLevelType w:val="singleLevel"/>
+    <w:tmpl w:val="C59343A2"/>
+    <w:lvl w:ilvl="0" w:tentative="0">
+      <w:start w:val="1"/>
+      <w:numFmt w:val="decimal"/>
+      <w:lvlText w:val="%1)"/>
+      <w:lvlJc w:val="left"/>
+      <w:pPr>
+        <w:tabs>
+          <w:tab w:val="left" w:pos="312"/>
+        </w:tabs>
+      </w:pPr>
+    </w:lvl>
+  </w:abstractNum>
+  <w:abstractNum w:abstractNumId="1">
     <w:nsid w:val="D107AF6F"/>
     <w:multiLevelType w:val="singleLevel"/>
     <w:tmpl w:val="D107AF6F"/>
@@ -1586,7 +1701,7 @@
       </w:rPr>
     </w:lvl>
   </w:abstractNum>
-  <w:abstractNum w:abstractNumId="1">
+  <w:abstractNum w:abstractNumId="2">
     <w:nsid w:val="D94AC06B"/>
     <w:multiLevelType w:val="multilevel"/>
     <w:tmpl w:val="D94AC06B"/>
@@ -1735,7 +1850,7 @@
       </w:rPr>
     </w:lvl>
   </w:abstractNum>
-  <w:abstractNum w:abstractNumId="2">
+  <w:abstractNum w:abstractNumId="3">
     <w:nsid w:val="31259386"/>
     <w:multiLevelType w:val="singleLevel"/>
     <w:tmpl w:val="31259386"/>
@@ -1757,7 +1872,7 @@
       </w:rPr>
     </w:lvl>
   </w:abstractNum>
-  <w:abstractNum w:abstractNumId="3">
+  <w:abstractNum w:abstractNumId="4">
     <w:nsid w:val="38D8A0E2"/>
     <w:multiLevelType w:val="singleLevel"/>
     <w:tmpl w:val="38D8A0E2"/>
@@ -1777,7 +1892,7 @@
       </w:rPr>
     </w:lvl>
   </w:abstractNum>
-  <w:abstractNum w:abstractNumId="4">
+  <w:abstractNum w:abstractNumId="5">
     <w:nsid w:val="418B646B"/>
     <w:multiLevelType w:val="singleLevel"/>
     <w:tmpl w:val="418B646B"/>
@@ -1797,7 +1912,7 @@
       </w:rPr>
     </w:lvl>
   </w:abstractNum>
-  <w:abstractNum w:abstractNumId="5">
+  <w:abstractNum w:abstractNumId="6">
     <w:nsid w:val="529D352B"/>
     <w:multiLevelType w:val="singleLevel"/>
     <w:tmpl w:val="529D352B"/>
@@ -1820,22 +1935,25 @@
     </w:lvl>
   </w:abstractNum>
   <w:num w:numId="1">
-    <w:abstractNumId w:val="0"/>
+    <w:abstractNumId w:val="1"/>
   </w:num>
   <w:num w:numId="2">
+    <w:abstractNumId w:val="5"/>
+  </w:num>
+  <w:num w:numId="3">
+    <w:abstractNumId w:val="6"/>
+  </w:num>
+  <w:num w:numId="4">
     <w:abstractNumId w:val="4"/>
   </w:num>
-  <w:num w:numId="3">
-    <w:abstractNumId w:val="5"/>
-  </w:num>
-  <w:num w:numId="4">
+  <w:num w:numId="5">
     <w:abstractNumId w:val="3"/>
   </w:num>
-  <w:num w:numId="5">
+  <w:num w:numId="6">
     <w:abstractNumId w:val="2"/>
   </w:num>
-  <w:num w:numId="6">
-    <w:abstractNumId w:val="1"/>
+  <w:num w:numId="7">
+    <w:abstractNumId w:val="0"/>
   </w:num>
 </w:numbering>
 </file>

</xml_diff>

<commit_message>
edit project table by adding new column project manager id, and start working on admin assign PM on project
</commit_message>
<xml_diff>
--- a/Project Aginda.docx
+++ b/Project Aginda.docx
@@ -734,6 +734,197 @@
           <w:lang w:val="en-US"/>
         </w:rPr>
       </w:pPr>
+    </w:p>
+    <w:p>
+      <w:pPr>
+        <w:keepNext w:val="0"/>
+        <w:keepLines w:val="0"/>
+        <w:widowControl/>
+        <w:numPr>
+          <w:ilvl w:val="0"/>
+          <w:numId w:val="5"/>
+        </w:numPr>
+        <w:suppressLineNumbers w:val="0"/>
+        <w:pBdr>
+          <w:top w:val="single" w:color="E5E7EB" w:sz="2" w:space="0"/>
+          <w:left w:val="single" w:color="E5E7EB" w:sz="2" w:space="0"/>
+          <w:bottom w:val="single" w:color="E5E7EB" w:sz="2" w:space="0"/>
+          <w:right w:val="single" w:color="E5E7EB" w:sz="2" w:space="0"/>
+        </w:pBdr>
+        <w:shd w:val="clear" w:fill="F8F8F7"/>
+        <w:ind w:left="420" w:leftChars="0" w:hanging="420" w:firstLineChars="0"/>
+        <w:jc w:val="left"/>
+        <w:rPr>
+          <w:rFonts w:ascii="Segoe UI" w:hAnsi="Segoe UI" w:eastAsia="Segoe UI" w:cs="Segoe UI"/>
+          <w:i w:val="0"/>
+          <w:iCs w:val="0"/>
+          <w:caps w:val="0"/>
+          <w:color w:val="34322D"/>
+          <w:spacing w:val="0"/>
+          <w:sz w:val="20"/>
+          <w:szCs w:val="20"/>
+        </w:rPr>
+      </w:pPr>
+      <w:r>
+        <w:rPr>
+          <w:rFonts w:hint="default" w:ascii="Segoe UI" w:hAnsi="Segoe UI" w:eastAsia="Segoe UI" w:cs="Segoe UI"/>
+          <w:i w:val="0"/>
+          <w:iCs w:val="0"/>
+          <w:caps w:val="0"/>
+          <w:color w:val="34322D"/>
+          <w:spacing w:val="0"/>
+          <w:kern w:val="0"/>
+          <w:sz w:val="20"/>
+          <w:szCs w:val="20"/>
+          <w:shd w:val="clear" w:fill="F8F8F7"/>
+          <w:lang w:val="en-US" w:eastAsia="zh-CN" w:bidi="ar"/>
+        </w:rPr>
+        <w:t xml:space="preserve">the </w:t>
+      </w:r>
+      <w:r>
+        <w:rPr>
+          <w:rStyle w:val="4"/>
+          <w:rFonts w:ascii="Consolas" w:hAnsi="Consolas" w:eastAsia="Consolas" w:cs="Consolas"/>
+          <w:b/>
+          <w:bCs/>
+          <w:i w:val="0"/>
+          <w:iCs w:val="0"/>
+          <w:caps w:val="0"/>
+          <w:color w:val="111827"/>
+          <w:spacing w:val="0"/>
+          <w:kern w:val="0"/>
+          <w:sz w:val="20"/>
+          <w:szCs w:val="20"/>
+          <w:bdr w:val="single" w:color="E5E7EB" w:sz="2" w:space="0"/>
+          <w:shd w:val="clear" w:fill="F8F8F7"/>
+          <w:lang w:val="en-US" w:eastAsia="zh-CN" w:bidi="ar"/>
+        </w:rPr>
+        <w:t>spring-boot-starter-validation</w:t>
+      </w:r>
+      <w:r>
+        <w:rPr>
+          <w:rFonts w:hint="default" w:ascii="Segoe UI" w:hAnsi="Segoe UI" w:eastAsia="Segoe UI" w:cs="Segoe UI"/>
+          <w:i w:val="0"/>
+          <w:iCs w:val="0"/>
+          <w:caps w:val="0"/>
+          <w:color w:val="34322D"/>
+          <w:spacing w:val="0"/>
+          <w:kern w:val="0"/>
+          <w:sz w:val="20"/>
+          <w:szCs w:val="20"/>
+          <w:shd w:val="clear" w:fill="F8F8F7"/>
+          <w:lang w:val="en-US" w:eastAsia="zh-CN" w:bidi="ar"/>
+        </w:rPr>
+        <w:t xml:space="preserve"> dependency is correctly in place, the </w:t>
+      </w:r>
+      <w:r>
+        <w:rPr>
+          <w:rStyle w:val="4"/>
+          <w:rFonts w:hint="default" w:ascii="Consolas" w:hAnsi="Consolas" w:eastAsia="Consolas" w:cs="Consolas"/>
+          <w:b/>
+          <w:bCs/>
+          <w:i w:val="0"/>
+          <w:iCs w:val="0"/>
+          <w:caps w:val="0"/>
+          <w:color w:val="111827"/>
+          <w:spacing w:val="0"/>
+          <w:kern w:val="0"/>
+          <w:sz w:val="20"/>
+          <w:szCs w:val="20"/>
+          <w:bdr w:val="single" w:color="E5E7EB" w:sz="2" w:space="0"/>
+          <w:shd w:val="clear" w:fill="F8F8F7"/>
+          <w:lang w:val="en-US" w:eastAsia="zh-CN" w:bidi="ar"/>
+        </w:rPr>
+        <w:t>GlobalExceptionHandler</w:t>
+      </w:r>
+      <w:r>
+        <w:rPr>
+          <w:rFonts w:hint="default" w:ascii="Segoe UI" w:hAnsi="Segoe UI" w:eastAsia="Segoe UI" w:cs="Segoe UI"/>
+          <w:i w:val="0"/>
+          <w:iCs w:val="0"/>
+          <w:caps w:val="0"/>
+          <w:color w:val="34322D"/>
+          <w:spacing w:val="0"/>
+          <w:kern w:val="0"/>
+          <w:sz w:val="20"/>
+          <w:szCs w:val="20"/>
+          <w:shd w:val="clear" w:fill="F8F8F7"/>
+          <w:lang w:val="en-US" w:eastAsia="zh-CN" w:bidi="ar"/>
+        </w:rPr>
+        <w:t xml:space="preserve"> should be handling the validation errors as originally intended. I have reverted the </w:t>
+      </w:r>
+      <w:r>
+        <w:rPr>
+          <w:rStyle w:val="4"/>
+          <w:rFonts w:hint="default" w:ascii="Consolas" w:hAnsi="Consolas" w:eastAsia="Consolas" w:cs="Consolas"/>
+          <w:b/>
+          <w:bCs/>
+          <w:i w:val="0"/>
+          <w:iCs w:val="0"/>
+          <w:caps w:val="0"/>
+          <w:color w:val="111827"/>
+          <w:spacing w:val="0"/>
+          <w:kern w:val="0"/>
+          <w:sz w:val="20"/>
+          <w:szCs w:val="20"/>
+          <w:bdr w:val="single" w:color="E5E7EB" w:sz="2" w:space="0"/>
+          <w:shd w:val="clear" w:fill="F8F8F7"/>
+          <w:lang w:val="en-US" w:eastAsia="zh-CN" w:bidi="ar"/>
+        </w:rPr>
+        <w:t>adminController.java</w:t>
+      </w:r>
+      <w:r>
+        <w:rPr>
+          <w:rFonts w:hint="default" w:ascii="Segoe UI" w:hAnsi="Segoe UI" w:eastAsia="Segoe UI" w:cs="Segoe UI"/>
+          <w:i w:val="0"/>
+          <w:iCs w:val="0"/>
+          <w:caps w:val="0"/>
+          <w:color w:val="34322D"/>
+          <w:spacing w:val="0"/>
+          <w:kern w:val="0"/>
+          <w:sz w:val="20"/>
+          <w:szCs w:val="20"/>
+          <w:shd w:val="clear" w:fill="F8F8F7"/>
+          <w:lang w:val="en-US" w:eastAsia="zh-CN" w:bidi="ar"/>
+        </w:rPr>
+        <w:t xml:space="preserve"> to remove the explicit </w:t>
+      </w:r>
+      <w:r>
+        <w:rPr>
+          <w:rStyle w:val="4"/>
+          <w:rFonts w:hint="default" w:ascii="Consolas" w:hAnsi="Consolas" w:eastAsia="Consolas" w:cs="Consolas"/>
+          <w:b/>
+          <w:bCs/>
+          <w:i w:val="0"/>
+          <w:iCs w:val="0"/>
+          <w:caps w:val="0"/>
+          <w:color w:val="111827"/>
+          <w:spacing w:val="0"/>
+          <w:kern w:val="0"/>
+          <w:sz w:val="20"/>
+          <w:szCs w:val="20"/>
+          <w:bdr w:val="single" w:color="E5E7EB" w:sz="2" w:space="0"/>
+          <w:shd w:val="clear" w:fill="F8F8F7"/>
+          <w:lang w:val="en-US" w:eastAsia="zh-CN" w:bidi="ar"/>
+        </w:rPr>
+        <w:t>BindingResult</w:t>
+      </w:r>
+      <w:r>
+        <w:rPr>
+          <w:rFonts w:hint="default" w:ascii="Segoe UI" w:hAnsi="Segoe UI" w:eastAsia="Segoe UI" w:cs="Segoe UI"/>
+          <w:i w:val="0"/>
+          <w:iCs w:val="0"/>
+          <w:caps w:val="0"/>
+          <w:color w:val="34322D"/>
+          <w:spacing w:val="0"/>
+          <w:kern w:val="0"/>
+          <w:sz w:val="20"/>
+          <w:szCs w:val="20"/>
+          <w:shd w:val="clear" w:fill="F8F8F7"/>
+          <w:lang w:val="en-US" w:eastAsia="zh-CN" w:bidi="ar"/>
+        </w:rPr>
+        <w:t xml:space="preserve"> checks, making the controller cleaner and relying on the global handler.</w:t>
+      </w:r>
     </w:p>
     <w:p>
       <w:pPr>
@@ -751,7 +942,7 @@
         <w:ind w:left="0" w:firstLine="0"/>
         <w:jc w:val="left"/>
         <w:rPr>
-          <w:rFonts w:ascii="Segoe UI" w:hAnsi="Segoe UI" w:eastAsia="Segoe UI" w:cs="Segoe UI"/>
+          <w:rFonts w:hint="default" w:ascii="Segoe UI" w:hAnsi="Segoe UI" w:eastAsia="Segoe UI" w:cs="Segoe UI"/>
           <w:i w:val="0"/>
           <w:iCs w:val="0"/>
           <w:caps w:val="0"/>
@@ -775,44 +966,32 @@
           <w:shd w:val="clear" w:fill="F8F8F7"/>
           <w:lang w:val="en-US" w:eastAsia="zh-CN" w:bidi="ar"/>
         </w:rPr>
-        <w:t xml:space="preserve">the </w:t>
-      </w:r>
-      <w:r>
-        <w:rPr>
-          <w:rStyle w:val="4"/>
-          <w:rFonts w:ascii="Consolas" w:hAnsi="Consolas" w:eastAsia="Consolas" w:cs="Consolas"/>
-          <w:b/>
-          <w:bCs/>
-          <w:i w:val="0"/>
-          <w:iCs w:val="0"/>
-          <w:caps w:val="0"/>
-          <w:color w:val="111827"/>
-          <w:spacing w:val="0"/>
-          <w:kern w:val="0"/>
-          <w:sz w:val="20"/>
-          <w:szCs w:val="20"/>
-          <w:bdr w:val="single" w:color="E5E7EB" w:sz="2" w:space="0"/>
-          <w:shd w:val="clear" w:fill="F8F8F7"/>
-          <w:lang w:val="en-US" w:eastAsia="zh-CN" w:bidi="ar"/>
-        </w:rPr>
-        <w:t>spring-boot-starter-validation</w:t>
-      </w:r>
-      <w:r>
-        <w:rPr>
-          <w:rFonts w:hint="default" w:ascii="Segoe UI" w:hAnsi="Segoe UI" w:eastAsia="Segoe UI" w:cs="Segoe UI"/>
-          <w:i w:val="0"/>
-          <w:iCs w:val="0"/>
-          <w:caps w:val="0"/>
-          <w:color w:val="34322D"/>
-          <w:spacing w:val="0"/>
-          <w:kern w:val="0"/>
-          <w:sz w:val="20"/>
-          <w:szCs w:val="20"/>
-          <w:shd w:val="clear" w:fill="F8F8F7"/>
-          <w:lang w:val="en-US" w:eastAsia="zh-CN" w:bidi="ar"/>
-        </w:rPr>
-        <w:t xml:space="preserve"> dependency is correctly in place, the </w:t>
-      </w:r>
+        <w:t>Here are the key files in their corrected and final state for this validation setup:</w:t>
+      </w:r>
+    </w:p>
+    <w:p>
+      <w:pPr>
+        <w:keepNext w:val="0"/>
+        <w:keepLines w:val="0"/>
+        <w:widowControl/>
+        <w:numPr>
+          <w:ilvl w:val="0"/>
+          <w:numId w:val="6"/>
+        </w:numPr>
+        <w:suppressLineNumbers w:val="0"/>
+        <w:pBdr>
+          <w:top w:val="single" w:color="E5E7EB" w:sz="2" w:space="0"/>
+          <w:left w:val="single" w:color="E5E7EB" w:sz="2" w:space="0"/>
+          <w:bottom w:val="single" w:color="E5E7EB" w:sz="2" w:space="0"/>
+          <w:right w:val="single" w:color="E5E7EB" w:sz="2" w:space="0"/>
+        </w:pBdr>
+        <w:spacing w:before="105" w:beforeAutospacing="0" w:after="105" w:afterAutospacing="0"/>
+        <w:ind w:left="0" w:hanging="360"/>
+        <w:rPr>
+          <w:sz w:val="20"/>
+          <w:szCs w:val="20"/>
+        </w:rPr>
+      </w:pPr>
       <w:r>
         <w:rPr>
           <w:rStyle w:val="4"/>
@@ -824,30 +1003,42 @@
           <w:caps w:val="0"/>
           <w:color w:val="111827"/>
           <w:spacing w:val="0"/>
-          <w:kern w:val="0"/>
           <w:sz w:val="20"/>
           <w:szCs w:val="20"/>
           <w:bdr w:val="single" w:color="E5E7EB" w:sz="2" w:space="0"/>
           <w:shd w:val="clear" w:fill="F8F8F7"/>
-          <w:lang w:val="en-US" w:eastAsia="zh-CN" w:bidi="ar"/>
-        </w:rPr>
-        <w:t>GlobalExceptionHandler</w:t>
-      </w:r>
-      <w:r>
-        <w:rPr>
-          <w:rFonts w:hint="default" w:ascii="Segoe UI" w:hAnsi="Segoe UI" w:eastAsia="Segoe UI" w:cs="Segoe UI"/>
-          <w:i w:val="0"/>
-          <w:iCs w:val="0"/>
-          <w:caps w:val="0"/>
-          <w:color w:val="34322D"/>
-          <w:spacing w:val="0"/>
-          <w:kern w:val="0"/>
-          <w:sz w:val="20"/>
-          <w:szCs w:val="20"/>
-          <w:shd w:val="clear" w:fill="F8F8F7"/>
-          <w:lang w:val="en-US" w:eastAsia="zh-CN" w:bidi="ar"/>
-        </w:rPr>
-        <w:t xml:space="preserve"> should be handling the validation errors as originally intended. I have reverted the </w:t>
+        </w:rPr>
+        <w:t>adminController.java</w:t>
+      </w:r>
+      <w:r>
+        <w:rPr>
+          <w:rFonts w:hint="default" w:ascii="Segoe UI" w:hAnsi="Segoe UI" w:eastAsia="Segoe UI" w:cs="Segoe UI"/>
+          <w:i w:val="0"/>
+          <w:iCs w:val="0"/>
+          <w:caps w:val="0"/>
+          <w:color w:val="34322D"/>
+          <w:spacing w:val="0"/>
+          <w:sz w:val="20"/>
+          <w:szCs w:val="20"/>
+          <w:bdr w:val="single" w:color="E5E7EB" w:sz="2" w:space="0"/>
+          <w:shd w:val="clear" w:fill="F8F8F7"/>
+        </w:rPr>
+        <w:t>: Now relies on</w:t>
+      </w:r>
+      <w:r>
+        <w:rPr>
+          <w:rFonts w:hint="default" w:ascii="Segoe UI" w:hAnsi="Segoe UI" w:eastAsia="Segoe UI" w:cs="Segoe UI"/>
+          <w:i w:val="0"/>
+          <w:iCs w:val="0"/>
+          <w:caps w:val="0"/>
+          <w:color w:val="34322D"/>
+          <w:spacing w:val="0"/>
+          <w:sz w:val="20"/>
+          <w:szCs w:val="20"/>
+          <w:bdr w:val="none" w:color="auto" w:sz="0" w:space="0"/>
+          <w:shd w:val="clear" w:fill="F8F8F7"/>
+        </w:rPr>
+        <w:t> </w:t>
       </w:r>
       <w:r>
         <w:rPr>
@@ -860,30 +1051,57 @@
           <w:caps w:val="0"/>
           <w:color w:val="111827"/>
           <w:spacing w:val="0"/>
-          <w:kern w:val="0"/>
           <w:sz w:val="20"/>
           <w:szCs w:val="20"/>
           <w:bdr w:val="single" w:color="E5E7EB" w:sz="2" w:space="0"/>
           <w:shd w:val="clear" w:fill="F8F8F7"/>
-          <w:lang w:val="en-US" w:eastAsia="zh-CN" w:bidi="ar"/>
-        </w:rPr>
-        <w:t>adminController.java</w:t>
-      </w:r>
-      <w:r>
-        <w:rPr>
-          <w:rFonts w:hint="default" w:ascii="Segoe UI" w:hAnsi="Segoe UI" w:eastAsia="Segoe UI" w:cs="Segoe UI"/>
-          <w:i w:val="0"/>
-          <w:iCs w:val="0"/>
-          <w:caps w:val="0"/>
-          <w:color w:val="34322D"/>
-          <w:spacing w:val="0"/>
-          <w:kern w:val="0"/>
-          <w:sz w:val="20"/>
-          <w:szCs w:val="20"/>
-          <w:shd w:val="clear" w:fill="F8F8F7"/>
-          <w:lang w:val="en-US" w:eastAsia="zh-CN" w:bidi="ar"/>
-        </w:rPr>
-        <w:t xml:space="preserve"> to remove the explicit </w:t>
+        </w:rPr>
+        <w:t>@Valid</w:t>
+      </w:r>
+      <w:r>
+        <w:rPr>
+          <w:rFonts w:hint="default" w:ascii="Segoe UI" w:hAnsi="Segoe UI" w:eastAsia="Segoe UI" w:cs="Segoe UI"/>
+          <w:i w:val="0"/>
+          <w:iCs w:val="0"/>
+          <w:caps w:val="0"/>
+          <w:color w:val="34322D"/>
+          <w:spacing w:val="0"/>
+          <w:sz w:val="20"/>
+          <w:szCs w:val="20"/>
+          <w:bdr w:val="none" w:color="auto" w:sz="0" w:space="0"/>
+          <w:shd w:val="clear" w:fill="F8F8F7"/>
+        </w:rPr>
+        <w:t> </w:t>
+      </w:r>
+      <w:r>
+        <w:rPr>
+          <w:rFonts w:hint="default" w:ascii="Segoe UI" w:hAnsi="Segoe UI" w:eastAsia="Segoe UI" w:cs="Segoe UI"/>
+          <w:i w:val="0"/>
+          <w:iCs w:val="0"/>
+          <w:caps w:val="0"/>
+          <w:color w:val="34322D"/>
+          <w:spacing w:val="0"/>
+          <w:sz w:val="20"/>
+          <w:szCs w:val="20"/>
+          <w:bdr w:val="single" w:color="E5E7EB" w:sz="2" w:space="0"/>
+          <w:shd w:val="clear" w:fill="F8F8F7"/>
+        </w:rPr>
+        <w:t>to trigger validation and the</w:t>
+      </w:r>
+      <w:r>
+        <w:rPr>
+          <w:rFonts w:hint="default" w:ascii="Segoe UI" w:hAnsi="Segoe UI" w:eastAsia="Segoe UI" w:cs="Segoe UI"/>
+          <w:i w:val="0"/>
+          <w:iCs w:val="0"/>
+          <w:caps w:val="0"/>
+          <w:color w:val="34322D"/>
+          <w:spacing w:val="0"/>
+          <w:sz w:val="20"/>
+          <w:szCs w:val="20"/>
+          <w:bdr w:val="none" w:color="auto" w:sz="0" w:space="0"/>
+          <w:shd w:val="clear" w:fill="F8F8F7"/>
+        </w:rPr>
+        <w:t> </w:t>
       </w:r>
       <w:r>
         <w:rPr>
@@ -896,30 +1114,345 @@
           <w:caps w:val="0"/>
           <w:color w:val="111827"/>
           <w:spacing w:val="0"/>
-          <w:kern w:val="0"/>
           <w:sz w:val="20"/>
           <w:szCs w:val="20"/>
           <w:bdr w:val="single" w:color="E5E7EB" w:sz="2" w:space="0"/>
           <w:shd w:val="clear" w:fill="F8F8F7"/>
-          <w:lang w:val="en-US" w:eastAsia="zh-CN" w:bidi="ar"/>
-        </w:rPr>
-        <w:t>BindingResult</w:t>
-      </w:r>
-      <w:r>
-        <w:rPr>
-          <w:rFonts w:hint="default" w:ascii="Segoe UI" w:hAnsi="Segoe UI" w:eastAsia="Segoe UI" w:cs="Segoe UI"/>
-          <w:i w:val="0"/>
-          <w:iCs w:val="0"/>
-          <w:caps w:val="0"/>
-          <w:color w:val="34322D"/>
-          <w:spacing w:val="0"/>
-          <w:kern w:val="0"/>
-          <w:sz w:val="20"/>
-          <w:szCs w:val="20"/>
-          <w:shd w:val="clear" w:fill="F8F8F7"/>
-          <w:lang w:val="en-US" w:eastAsia="zh-CN" w:bidi="ar"/>
-        </w:rPr>
-        <w:t xml:space="preserve"> checks, making the controller cleaner and relying on the global handler.</w:t>
+        </w:rPr>
+        <w:t>GlobalExceptionHandler</w:t>
+      </w:r>
+      <w:r>
+        <w:rPr>
+          <w:rFonts w:hint="default" w:ascii="Segoe UI" w:hAnsi="Segoe UI" w:eastAsia="Segoe UI" w:cs="Segoe UI"/>
+          <w:i w:val="0"/>
+          <w:iCs w:val="0"/>
+          <w:caps w:val="0"/>
+          <w:color w:val="34322D"/>
+          <w:spacing w:val="0"/>
+          <w:sz w:val="20"/>
+          <w:szCs w:val="20"/>
+          <w:bdr w:val="none" w:color="auto" w:sz="0" w:space="0"/>
+          <w:shd w:val="clear" w:fill="F8F8F7"/>
+        </w:rPr>
+        <w:t> </w:t>
+      </w:r>
+      <w:r>
+        <w:rPr>
+          <w:rFonts w:hint="default" w:ascii="Segoe UI" w:hAnsi="Segoe UI" w:eastAsia="Segoe UI" w:cs="Segoe UI"/>
+          <w:i w:val="0"/>
+          <w:iCs w:val="0"/>
+          <w:caps w:val="0"/>
+          <w:color w:val="34322D"/>
+          <w:spacing w:val="0"/>
+          <w:sz w:val="20"/>
+          <w:szCs w:val="20"/>
+          <w:bdr w:val="single" w:color="E5E7EB" w:sz="2" w:space="0"/>
+          <w:shd w:val="clear" w:fill="F8F8F7"/>
+        </w:rPr>
+        <w:t>to handle errors.</w:t>
+      </w:r>
+    </w:p>
+    <w:p>
+      <w:pPr>
+        <w:keepNext w:val="0"/>
+        <w:keepLines w:val="0"/>
+        <w:widowControl/>
+        <w:numPr>
+          <w:ilvl w:val="0"/>
+          <w:numId w:val="6"/>
+        </w:numPr>
+        <w:suppressLineNumbers w:val="0"/>
+        <w:pBdr>
+          <w:top w:val="single" w:color="E5E7EB" w:sz="2" w:space="0"/>
+          <w:left w:val="single" w:color="E5E7EB" w:sz="2" w:space="0"/>
+          <w:bottom w:val="single" w:color="E5E7EB" w:sz="2" w:space="0"/>
+          <w:right w:val="single" w:color="E5E7EB" w:sz="2" w:space="0"/>
+        </w:pBdr>
+        <w:spacing w:before="105" w:beforeAutospacing="0" w:after="105" w:afterAutospacing="0"/>
+        <w:ind w:left="0" w:hanging="360"/>
+        <w:rPr>
+          <w:sz w:val="20"/>
+          <w:szCs w:val="20"/>
+        </w:rPr>
+      </w:pPr>
+      <w:r>
+        <w:rPr>
+          <w:rStyle w:val="4"/>
+          <w:rFonts w:hint="default" w:ascii="Consolas" w:hAnsi="Consolas" w:eastAsia="Consolas" w:cs="Consolas"/>
+          <w:b/>
+          <w:bCs/>
+          <w:i w:val="0"/>
+          <w:iCs w:val="0"/>
+          <w:caps w:val="0"/>
+          <w:color w:val="111827"/>
+          <w:spacing w:val="0"/>
+          <w:sz w:val="20"/>
+          <w:szCs w:val="20"/>
+          <w:bdr w:val="single" w:color="E5E7EB" w:sz="2" w:space="0"/>
+          <w:shd w:val="clear" w:fill="F8F8F7"/>
+        </w:rPr>
+        <w:t>Client.java</w:t>
+      </w:r>
+      <w:r>
+        <w:rPr>
+          <w:rFonts w:hint="default" w:ascii="Segoe UI" w:hAnsi="Segoe UI" w:eastAsia="Segoe UI" w:cs="Segoe UI"/>
+          <w:i w:val="0"/>
+          <w:iCs w:val="0"/>
+          <w:caps w:val="0"/>
+          <w:color w:val="34322D"/>
+          <w:spacing w:val="0"/>
+          <w:sz w:val="20"/>
+          <w:szCs w:val="20"/>
+          <w:bdr w:val="single" w:color="E5E7EB" w:sz="2" w:space="0"/>
+          <w:shd w:val="clear" w:fill="F8F8F7"/>
+        </w:rPr>
+        <w:t>: Uses</w:t>
+      </w:r>
+      <w:r>
+        <w:rPr>
+          <w:rFonts w:hint="default" w:ascii="Segoe UI" w:hAnsi="Segoe UI" w:eastAsia="Segoe UI" w:cs="Segoe UI"/>
+          <w:i w:val="0"/>
+          <w:iCs w:val="0"/>
+          <w:caps w:val="0"/>
+          <w:color w:val="34322D"/>
+          <w:spacing w:val="0"/>
+          <w:sz w:val="20"/>
+          <w:szCs w:val="20"/>
+          <w:bdr w:val="none" w:color="auto" w:sz="0" w:space="0"/>
+          <w:shd w:val="clear" w:fill="F8F8F7"/>
+        </w:rPr>
+        <w:t> </w:t>
+      </w:r>
+      <w:r>
+        <w:rPr>
+          <w:rStyle w:val="4"/>
+          <w:rFonts w:hint="default" w:ascii="Consolas" w:hAnsi="Consolas" w:eastAsia="Consolas" w:cs="Consolas"/>
+          <w:b/>
+          <w:bCs/>
+          <w:i w:val="0"/>
+          <w:iCs w:val="0"/>
+          <w:caps w:val="0"/>
+          <w:color w:val="111827"/>
+          <w:spacing w:val="0"/>
+          <w:sz w:val="20"/>
+          <w:szCs w:val="20"/>
+          <w:bdr w:val="single" w:color="E5E7EB" w:sz="2" w:space="0"/>
+          <w:shd w:val="clear" w:fill="F8F8F7"/>
+        </w:rPr>
+        <w:t>@NotBlank</w:t>
+      </w:r>
+      <w:r>
+        <w:rPr>
+          <w:rFonts w:hint="default" w:ascii="Segoe UI" w:hAnsi="Segoe UI" w:eastAsia="Segoe UI" w:cs="Segoe UI"/>
+          <w:i w:val="0"/>
+          <w:iCs w:val="0"/>
+          <w:caps w:val="0"/>
+          <w:color w:val="34322D"/>
+          <w:spacing w:val="0"/>
+          <w:sz w:val="20"/>
+          <w:szCs w:val="20"/>
+          <w:bdr w:val="none" w:color="auto" w:sz="0" w:space="0"/>
+          <w:shd w:val="clear" w:fill="F8F8F7"/>
+        </w:rPr>
+        <w:t> </w:t>
+      </w:r>
+      <w:r>
+        <w:rPr>
+          <w:rFonts w:hint="default" w:ascii="Segoe UI" w:hAnsi="Segoe UI" w:eastAsia="Segoe UI" w:cs="Segoe UI"/>
+          <w:i w:val="0"/>
+          <w:iCs w:val="0"/>
+          <w:caps w:val="0"/>
+          <w:color w:val="34322D"/>
+          <w:spacing w:val="0"/>
+          <w:sz w:val="20"/>
+          <w:szCs w:val="20"/>
+          <w:bdr w:val="single" w:color="E5E7EB" w:sz="2" w:space="0"/>
+          <w:shd w:val="clear" w:fill="F8F8F7"/>
+        </w:rPr>
+        <w:t>(or</w:t>
+      </w:r>
+      <w:r>
+        <w:rPr>
+          <w:rFonts w:hint="default" w:ascii="Segoe UI" w:hAnsi="Segoe UI" w:eastAsia="Segoe UI" w:cs="Segoe UI"/>
+          <w:i w:val="0"/>
+          <w:iCs w:val="0"/>
+          <w:caps w:val="0"/>
+          <w:color w:val="34322D"/>
+          <w:spacing w:val="0"/>
+          <w:sz w:val="20"/>
+          <w:szCs w:val="20"/>
+          <w:bdr w:val="none" w:color="auto" w:sz="0" w:space="0"/>
+          <w:shd w:val="clear" w:fill="F8F8F7"/>
+        </w:rPr>
+        <w:t> </w:t>
+      </w:r>
+      <w:r>
+        <w:rPr>
+          <w:rStyle w:val="4"/>
+          <w:rFonts w:hint="default" w:ascii="Consolas" w:hAnsi="Consolas" w:eastAsia="Consolas" w:cs="Consolas"/>
+          <w:b/>
+          <w:bCs/>
+          <w:i w:val="0"/>
+          <w:iCs w:val="0"/>
+          <w:caps w:val="0"/>
+          <w:color w:val="111827"/>
+          <w:spacing w:val="0"/>
+          <w:sz w:val="20"/>
+          <w:szCs w:val="20"/>
+          <w:bdr w:val="single" w:color="E5E7EB" w:sz="2" w:space="0"/>
+          <w:shd w:val="clear" w:fill="F8F8F7"/>
+        </w:rPr>
+        <w:t>@NotEmpty</w:t>
+      </w:r>
+      <w:r>
+        <w:rPr>
+          <w:rFonts w:hint="default" w:ascii="Segoe UI" w:hAnsi="Segoe UI" w:eastAsia="Segoe UI" w:cs="Segoe UI"/>
+          <w:i w:val="0"/>
+          <w:iCs w:val="0"/>
+          <w:caps w:val="0"/>
+          <w:color w:val="34322D"/>
+          <w:spacing w:val="0"/>
+          <w:sz w:val="20"/>
+          <w:szCs w:val="20"/>
+          <w:bdr w:val="none" w:color="auto" w:sz="0" w:space="0"/>
+          <w:shd w:val="clear" w:fill="F8F8F7"/>
+        </w:rPr>
+        <w:t> </w:t>
+      </w:r>
+      <w:r>
+        <w:rPr>
+          <w:rFonts w:hint="default" w:ascii="Segoe UI" w:hAnsi="Segoe UI" w:eastAsia="Segoe UI" w:cs="Segoe UI"/>
+          <w:i w:val="0"/>
+          <w:iCs w:val="0"/>
+          <w:caps w:val="0"/>
+          <w:color w:val="34322D"/>
+          <w:spacing w:val="0"/>
+          <w:sz w:val="20"/>
+          <w:szCs w:val="20"/>
+          <w:bdr w:val="single" w:color="E5E7EB" w:sz="2" w:space="0"/>
+          <w:shd w:val="clear" w:fill="F8F8F7"/>
+        </w:rPr>
+        <w:t>as per your preference) for field validation.</w:t>
+      </w:r>
+    </w:p>
+    <w:p>
+      <w:pPr>
+        <w:keepNext w:val="0"/>
+        <w:keepLines w:val="0"/>
+        <w:widowControl/>
+        <w:numPr>
+          <w:ilvl w:val="0"/>
+          <w:numId w:val="6"/>
+        </w:numPr>
+        <w:suppressLineNumbers w:val="0"/>
+        <w:pBdr>
+          <w:top w:val="single" w:color="E5E7EB" w:sz="2" w:space="0"/>
+          <w:left w:val="single" w:color="E5E7EB" w:sz="2" w:space="0"/>
+          <w:bottom w:val="single" w:color="E5E7EB" w:sz="2" w:space="0"/>
+          <w:right w:val="single" w:color="E5E7EB" w:sz="2" w:space="0"/>
+        </w:pBdr>
+        <w:spacing w:before="105" w:beforeAutospacing="0" w:after="105" w:afterAutospacing="0"/>
+        <w:ind w:left="0" w:hanging="360"/>
+        <w:rPr>
+          <w:sz w:val="20"/>
+          <w:szCs w:val="20"/>
+        </w:rPr>
+      </w:pPr>
+      <w:r>
+        <w:rPr>
+          <w:rStyle w:val="4"/>
+          <w:rFonts w:hint="default" w:ascii="Consolas" w:hAnsi="Consolas" w:eastAsia="Consolas" w:cs="Consolas"/>
+          <w:b/>
+          <w:bCs/>
+          <w:i w:val="0"/>
+          <w:iCs w:val="0"/>
+          <w:caps w:val="0"/>
+          <w:color w:val="111827"/>
+          <w:spacing w:val="0"/>
+          <w:sz w:val="20"/>
+          <w:szCs w:val="20"/>
+          <w:bdr w:val="single" w:color="E5E7EB" w:sz="2" w:space="0"/>
+          <w:shd w:val="clear" w:fill="F8F8F7"/>
+        </w:rPr>
+        <w:t>GlobalExceptionHandler.java</w:t>
+      </w:r>
+      <w:r>
+        <w:rPr>
+          <w:rFonts w:hint="default" w:ascii="Segoe UI" w:hAnsi="Segoe UI" w:eastAsia="Segoe UI" w:cs="Segoe UI"/>
+          <w:i w:val="0"/>
+          <w:iCs w:val="0"/>
+          <w:caps w:val="0"/>
+          <w:color w:val="34322D"/>
+          <w:spacing w:val="0"/>
+          <w:sz w:val="20"/>
+          <w:szCs w:val="20"/>
+          <w:bdr w:val="single" w:color="E5E7EB" w:sz="2" w:space="0"/>
+          <w:shd w:val="clear" w:fill="F8F8F7"/>
+        </w:rPr>
+        <w:t>: Catches</w:t>
+      </w:r>
+      <w:r>
+        <w:rPr>
+          <w:rFonts w:hint="default" w:ascii="Segoe UI" w:hAnsi="Segoe UI" w:eastAsia="Segoe UI" w:cs="Segoe UI"/>
+          <w:i w:val="0"/>
+          <w:iCs w:val="0"/>
+          <w:caps w:val="0"/>
+          <w:color w:val="34322D"/>
+          <w:spacing w:val="0"/>
+          <w:sz w:val="20"/>
+          <w:szCs w:val="20"/>
+          <w:bdr w:val="none" w:color="auto" w:sz="0" w:space="0"/>
+          <w:shd w:val="clear" w:fill="F8F8F7"/>
+        </w:rPr>
+        <w:t> </w:t>
+      </w:r>
+      <w:r>
+        <w:rPr>
+          <w:rStyle w:val="4"/>
+          <w:rFonts w:hint="default" w:ascii="Consolas" w:hAnsi="Consolas" w:eastAsia="Consolas" w:cs="Consolas"/>
+          <w:b/>
+          <w:bCs/>
+          <w:i w:val="0"/>
+          <w:iCs w:val="0"/>
+          <w:caps w:val="0"/>
+          <w:color w:val="111827"/>
+          <w:spacing w:val="0"/>
+          <w:sz w:val="20"/>
+          <w:szCs w:val="20"/>
+          <w:bdr w:val="single" w:color="E5E7EB" w:sz="2" w:space="0"/>
+          <w:shd w:val="clear" w:fill="F8F8F7"/>
+        </w:rPr>
+        <w:t>MethodArgumentNotValidException</w:t>
+      </w:r>
+      <w:r>
+        <w:rPr>
+          <w:rFonts w:hint="default" w:ascii="Segoe UI" w:hAnsi="Segoe UI" w:eastAsia="Segoe UI" w:cs="Segoe UI"/>
+          <w:i w:val="0"/>
+          <w:iCs w:val="0"/>
+          <w:caps w:val="0"/>
+          <w:color w:val="34322D"/>
+          <w:spacing w:val="0"/>
+          <w:sz w:val="20"/>
+          <w:szCs w:val="20"/>
+          <w:bdr w:val="none" w:color="auto" w:sz="0" w:space="0"/>
+          <w:shd w:val="clear" w:fill="F8F8F7"/>
+        </w:rPr>
+        <w:t> </w:t>
+      </w:r>
+      <w:r>
+        <w:rPr>
+          <w:rFonts w:hint="default" w:ascii="Segoe UI" w:hAnsi="Segoe UI" w:eastAsia="Segoe UI" w:cs="Segoe UI"/>
+          <w:i w:val="0"/>
+          <w:iCs w:val="0"/>
+          <w:caps w:val="0"/>
+          <w:color w:val="34322D"/>
+          <w:spacing w:val="0"/>
+          <w:sz w:val="20"/>
+          <w:szCs w:val="20"/>
+          <w:bdr w:val="single" w:color="E5E7EB" w:sz="2" w:space="0"/>
+          <w:shd w:val="clear" w:fill="F8F8F7"/>
+        </w:rPr>
+        <w:t>and formats the error response as you requested.</w:t>
       </w:r>
     </w:p>
     <w:p>
@@ -962,32 +1495,8 @@
           <w:shd w:val="clear" w:fill="F8F8F7"/>
           <w:lang w:val="en-US" w:eastAsia="zh-CN" w:bidi="ar"/>
         </w:rPr>
-        <w:t>Here are the key files in their corrected and final state for this validation setup:</w:t>
-      </w:r>
-    </w:p>
-    <w:p>
-      <w:pPr>
-        <w:keepNext w:val="0"/>
-        <w:keepLines w:val="0"/>
-        <w:widowControl/>
-        <w:numPr>
-          <w:ilvl w:val="0"/>
-          <w:numId w:val="6"/>
-        </w:numPr>
-        <w:suppressLineNumbers w:val="0"/>
-        <w:pBdr>
-          <w:top w:val="single" w:color="E5E7EB" w:sz="2" w:space="0"/>
-          <w:left w:val="single" w:color="E5E7EB" w:sz="2" w:space="0"/>
-          <w:bottom w:val="single" w:color="E5E7EB" w:sz="2" w:space="0"/>
-          <w:right w:val="single" w:color="E5E7EB" w:sz="2" w:space="0"/>
-        </w:pBdr>
-        <w:spacing w:before="105" w:beforeAutospacing="0" w:after="105" w:afterAutospacing="0"/>
-        <w:ind w:left="0" w:hanging="360"/>
-        <w:rPr>
-          <w:sz w:val="20"/>
-          <w:szCs w:val="20"/>
-        </w:rPr>
-      </w:pPr>
+        <w:t xml:space="preserve">With these in place and the correct dependency in your </w:t>
+      </w:r>
       <w:r>
         <w:rPr>
           <w:rStyle w:val="4"/>
@@ -999,484 +1508,15 @@
           <w:caps w:val="0"/>
           <w:color w:val="111827"/>
           <w:spacing w:val="0"/>
+          <w:kern w:val="0"/>
           <w:sz w:val="20"/>
           <w:szCs w:val="20"/>
           <w:bdr w:val="single" w:color="E5E7EB" w:sz="2" w:space="0"/>
           <w:shd w:val="clear" w:fill="F8F8F7"/>
-        </w:rPr>
-        <w:t>adminController.java</w:t>
-      </w:r>
-      <w:r>
-        <w:rPr>
-          <w:rFonts w:hint="default" w:ascii="Segoe UI" w:hAnsi="Segoe UI" w:eastAsia="Segoe UI" w:cs="Segoe UI"/>
-          <w:i w:val="0"/>
-          <w:iCs w:val="0"/>
-          <w:caps w:val="0"/>
-          <w:color w:val="34322D"/>
-          <w:spacing w:val="0"/>
-          <w:sz w:val="20"/>
-          <w:szCs w:val="20"/>
-          <w:bdr w:val="single" w:color="E5E7EB" w:sz="2" w:space="0"/>
-          <w:shd w:val="clear" w:fill="F8F8F7"/>
-        </w:rPr>
-        <w:t>: Now relies on</w:t>
-      </w:r>
-      <w:r>
-        <w:rPr>
-          <w:rFonts w:hint="default" w:ascii="Segoe UI" w:hAnsi="Segoe UI" w:eastAsia="Segoe UI" w:cs="Segoe UI"/>
-          <w:i w:val="0"/>
-          <w:iCs w:val="0"/>
-          <w:caps w:val="0"/>
-          <w:color w:val="34322D"/>
-          <w:spacing w:val="0"/>
-          <w:sz w:val="20"/>
-          <w:szCs w:val="20"/>
-          <w:bdr w:val="none" w:color="auto" w:sz="0" w:space="0"/>
-          <w:shd w:val="clear" w:fill="F8F8F7"/>
-        </w:rPr>
-        <w:t> </w:t>
-      </w:r>
-      <w:r>
-        <w:rPr>
-          <w:rStyle w:val="4"/>
-          <w:rFonts w:hint="default" w:ascii="Consolas" w:hAnsi="Consolas" w:eastAsia="Consolas" w:cs="Consolas"/>
-          <w:b/>
-          <w:bCs/>
-          <w:i w:val="0"/>
-          <w:iCs w:val="0"/>
-          <w:caps w:val="0"/>
-          <w:color w:val="111827"/>
-          <w:spacing w:val="0"/>
-          <w:sz w:val="20"/>
-          <w:szCs w:val="20"/>
-          <w:bdr w:val="single" w:color="E5E7EB" w:sz="2" w:space="0"/>
-          <w:shd w:val="clear" w:fill="F8F8F7"/>
-        </w:rPr>
-        <w:t>@Valid</w:t>
-      </w:r>
-      <w:r>
-        <w:rPr>
-          <w:rFonts w:hint="default" w:ascii="Segoe UI" w:hAnsi="Segoe UI" w:eastAsia="Segoe UI" w:cs="Segoe UI"/>
-          <w:i w:val="0"/>
-          <w:iCs w:val="0"/>
-          <w:caps w:val="0"/>
-          <w:color w:val="34322D"/>
-          <w:spacing w:val="0"/>
-          <w:sz w:val="20"/>
-          <w:szCs w:val="20"/>
-          <w:bdr w:val="none" w:color="auto" w:sz="0" w:space="0"/>
-          <w:shd w:val="clear" w:fill="F8F8F7"/>
-        </w:rPr>
-        <w:t> </w:t>
-      </w:r>
-      <w:r>
-        <w:rPr>
-          <w:rFonts w:hint="default" w:ascii="Segoe UI" w:hAnsi="Segoe UI" w:eastAsia="Segoe UI" w:cs="Segoe UI"/>
-          <w:i w:val="0"/>
-          <w:iCs w:val="0"/>
-          <w:caps w:val="0"/>
-          <w:color w:val="34322D"/>
-          <w:spacing w:val="0"/>
-          <w:sz w:val="20"/>
-          <w:szCs w:val="20"/>
-          <w:bdr w:val="single" w:color="E5E7EB" w:sz="2" w:space="0"/>
-          <w:shd w:val="clear" w:fill="F8F8F7"/>
-        </w:rPr>
-        <w:t>to trigger validation and the</w:t>
-      </w:r>
-      <w:r>
-        <w:rPr>
-          <w:rFonts w:hint="default" w:ascii="Segoe UI" w:hAnsi="Segoe UI" w:eastAsia="Segoe UI" w:cs="Segoe UI"/>
-          <w:i w:val="0"/>
-          <w:iCs w:val="0"/>
-          <w:caps w:val="0"/>
-          <w:color w:val="34322D"/>
-          <w:spacing w:val="0"/>
-          <w:sz w:val="20"/>
-          <w:szCs w:val="20"/>
-          <w:bdr w:val="none" w:color="auto" w:sz="0" w:space="0"/>
-          <w:shd w:val="clear" w:fill="F8F8F7"/>
-        </w:rPr>
-        <w:t> </w:t>
-      </w:r>
-      <w:r>
-        <w:rPr>
-          <w:rStyle w:val="4"/>
-          <w:rFonts w:hint="default" w:ascii="Consolas" w:hAnsi="Consolas" w:eastAsia="Consolas" w:cs="Consolas"/>
-          <w:b/>
-          <w:bCs/>
-          <w:i w:val="0"/>
-          <w:iCs w:val="0"/>
-          <w:caps w:val="0"/>
-          <w:color w:val="111827"/>
-          <w:spacing w:val="0"/>
-          <w:sz w:val="20"/>
-          <w:szCs w:val="20"/>
-          <w:bdr w:val="single" w:color="E5E7EB" w:sz="2" w:space="0"/>
-          <w:shd w:val="clear" w:fill="F8F8F7"/>
-        </w:rPr>
-        <w:t>GlobalExceptionHandler</w:t>
-      </w:r>
-      <w:r>
-        <w:rPr>
-          <w:rFonts w:hint="default" w:ascii="Segoe UI" w:hAnsi="Segoe UI" w:eastAsia="Segoe UI" w:cs="Segoe UI"/>
-          <w:i w:val="0"/>
-          <w:iCs w:val="0"/>
-          <w:caps w:val="0"/>
-          <w:color w:val="34322D"/>
-          <w:spacing w:val="0"/>
-          <w:sz w:val="20"/>
-          <w:szCs w:val="20"/>
-          <w:bdr w:val="none" w:color="auto" w:sz="0" w:space="0"/>
-          <w:shd w:val="clear" w:fill="F8F8F7"/>
-        </w:rPr>
-        <w:t> </w:t>
-      </w:r>
-      <w:r>
-        <w:rPr>
-          <w:rFonts w:hint="default" w:ascii="Segoe UI" w:hAnsi="Segoe UI" w:eastAsia="Segoe UI" w:cs="Segoe UI"/>
-          <w:i w:val="0"/>
-          <w:iCs w:val="0"/>
-          <w:caps w:val="0"/>
-          <w:color w:val="34322D"/>
-          <w:spacing w:val="0"/>
-          <w:sz w:val="20"/>
-          <w:szCs w:val="20"/>
-          <w:bdr w:val="single" w:color="E5E7EB" w:sz="2" w:space="0"/>
-          <w:shd w:val="clear" w:fill="F8F8F7"/>
-        </w:rPr>
-        <w:t>to handle errors.</w:t>
-      </w:r>
-    </w:p>
-    <w:p>
-      <w:pPr>
-        <w:keepNext w:val="0"/>
-        <w:keepLines w:val="0"/>
-        <w:widowControl/>
-        <w:numPr>
-          <w:ilvl w:val="0"/>
-          <w:numId w:val="6"/>
-        </w:numPr>
-        <w:suppressLineNumbers w:val="0"/>
-        <w:pBdr>
-          <w:top w:val="single" w:color="E5E7EB" w:sz="2" w:space="0"/>
-          <w:left w:val="single" w:color="E5E7EB" w:sz="2" w:space="0"/>
-          <w:bottom w:val="single" w:color="E5E7EB" w:sz="2" w:space="0"/>
-          <w:right w:val="single" w:color="E5E7EB" w:sz="2" w:space="0"/>
-        </w:pBdr>
-        <w:spacing w:before="105" w:beforeAutospacing="0" w:after="105" w:afterAutospacing="0"/>
-        <w:ind w:left="0" w:hanging="360"/>
-        <w:rPr>
-          <w:sz w:val="20"/>
-          <w:szCs w:val="20"/>
-        </w:rPr>
-      </w:pPr>
-      <w:r>
-        <w:rPr>
-          <w:rStyle w:val="4"/>
-          <w:rFonts w:hint="default" w:ascii="Consolas" w:hAnsi="Consolas" w:eastAsia="Consolas" w:cs="Consolas"/>
-          <w:b/>
-          <w:bCs/>
-          <w:i w:val="0"/>
-          <w:iCs w:val="0"/>
-          <w:caps w:val="0"/>
-          <w:color w:val="111827"/>
-          <w:spacing w:val="0"/>
-          <w:sz w:val="20"/>
-          <w:szCs w:val="20"/>
-          <w:bdr w:val="single" w:color="E5E7EB" w:sz="2" w:space="0"/>
-          <w:shd w:val="clear" w:fill="F8F8F7"/>
-        </w:rPr>
-        <w:t>Client.java</w:t>
-      </w:r>
-      <w:r>
-        <w:rPr>
-          <w:rFonts w:hint="default" w:ascii="Segoe UI" w:hAnsi="Segoe UI" w:eastAsia="Segoe UI" w:cs="Segoe UI"/>
-          <w:i w:val="0"/>
-          <w:iCs w:val="0"/>
-          <w:caps w:val="0"/>
-          <w:color w:val="34322D"/>
-          <w:spacing w:val="0"/>
-          <w:sz w:val="20"/>
-          <w:szCs w:val="20"/>
-          <w:bdr w:val="single" w:color="E5E7EB" w:sz="2" w:space="0"/>
-          <w:shd w:val="clear" w:fill="F8F8F7"/>
-        </w:rPr>
-        <w:t>: Uses</w:t>
-      </w:r>
-      <w:r>
-        <w:rPr>
-          <w:rFonts w:hint="default" w:ascii="Segoe UI" w:hAnsi="Segoe UI" w:eastAsia="Segoe UI" w:cs="Segoe UI"/>
-          <w:i w:val="0"/>
-          <w:iCs w:val="0"/>
-          <w:caps w:val="0"/>
-          <w:color w:val="34322D"/>
-          <w:spacing w:val="0"/>
-          <w:sz w:val="20"/>
-          <w:szCs w:val="20"/>
-          <w:bdr w:val="none" w:color="auto" w:sz="0" w:space="0"/>
-          <w:shd w:val="clear" w:fill="F8F8F7"/>
-        </w:rPr>
-        <w:t> </w:t>
-      </w:r>
-      <w:r>
-        <w:rPr>
-          <w:rStyle w:val="4"/>
-          <w:rFonts w:hint="default" w:ascii="Consolas" w:hAnsi="Consolas" w:eastAsia="Consolas" w:cs="Consolas"/>
-          <w:b/>
-          <w:bCs/>
-          <w:i w:val="0"/>
-          <w:iCs w:val="0"/>
-          <w:caps w:val="0"/>
-          <w:color w:val="111827"/>
-          <w:spacing w:val="0"/>
-          <w:sz w:val="20"/>
-          <w:szCs w:val="20"/>
-          <w:bdr w:val="single" w:color="E5E7EB" w:sz="2" w:space="0"/>
-          <w:shd w:val="clear" w:fill="F8F8F7"/>
-        </w:rPr>
-        <w:t>@NotBlank</w:t>
-      </w:r>
-      <w:r>
-        <w:rPr>
-          <w:rFonts w:hint="default" w:ascii="Segoe UI" w:hAnsi="Segoe UI" w:eastAsia="Segoe UI" w:cs="Segoe UI"/>
-          <w:i w:val="0"/>
-          <w:iCs w:val="0"/>
-          <w:caps w:val="0"/>
-          <w:color w:val="34322D"/>
-          <w:spacing w:val="0"/>
-          <w:sz w:val="20"/>
-          <w:szCs w:val="20"/>
-          <w:bdr w:val="none" w:color="auto" w:sz="0" w:space="0"/>
-          <w:shd w:val="clear" w:fill="F8F8F7"/>
-        </w:rPr>
-        <w:t> </w:t>
-      </w:r>
-      <w:r>
-        <w:rPr>
-          <w:rFonts w:hint="default" w:ascii="Segoe UI" w:hAnsi="Segoe UI" w:eastAsia="Segoe UI" w:cs="Segoe UI"/>
-          <w:i w:val="0"/>
-          <w:iCs w:val="0"/>
-          <w:caps w:val="0"/>
-          <w:color w:val="34322D"/>
-          <w:spacing w:val="0"/>
-          <w:sz w:val="20"/>
-          <w:szCs w:val="20"/>
-          <w:bdr w:val="single" w:color="E5E7EB" w:sz="2" w:space="0"/>
-          <w:shd w:val="clear" w:fill="F8F8F7"/>
-        </w:rPr>
-        <w:t>(or</w:t>
-      </w:r>
-      <w:r>
-        <w:rPr>
-          <w:rFonts w:hint="default" w:ascii="Segoe UI" w:hAnsi="Segoe UI" w:eastAsia="Segoe UI" w:cs="Segoe UI"/>
-          <w:i w:val="0"/>
-          <w:iCs w:val="0"/>
-          <w:caps w:val="0"/>
-          <w:color w:val="34322D"/>
-          <w:spacing w:val="0"/>
-          <w:sz w:val="20"/>
-          <w:szCs w:val="20"/>
-          <w:bdr w:val="none" w:color="auto" w:sz="0" w:space="0"/>
-          <w:shd w:val="clear" w:fill="F8F8F7"/>
-        </w:rPr>
-        <w:t> </w:t>
-      </w:r>
-      <w:r>
-        <w:rPr>
-          <w:rStyle w:val="4"/>
-          <w:rFonts w:hint="default" w:ascii="Consolas" w:hAnsi="Consolas" w:eastAsia="Consolas" w:cs="Consolas"/>
-          <w:b/>
-          <w:bCs/>
-          <w:i w:val="0"/>
-          <w:iCs w:val="0"/>
-          <w:caps w:val="0"/>
-          <w:color w:val="111827"/>
-          <w:spacing w:val="0"/>
-          <w:sz w:val="20"/>
-          <w:szCs w:val="20"/>
-          <w:bdr w:val="single" w:color="E5E7EB" w:sz="2" w:space="0"/>
-          <w:shd w:val="clear" w:fill="F8F8F7"/>
-        </w:rPr>
-        <w:t>@NotEmpty</w:t>
-      </w:r>
-      <w:r>
-        <w:rPr>
-          <w:rFonts w:hint="default" w:ascii="Segoe UI" w:hAnsi="Segoe UI" w:eastAsia="Segoe UI" w:cs="Segoe UI"/>
-          <w:i w:val="0"/>
-          <w:iCs w:val="0"/>
-          <w:caps w:val="0"/>
-          <w:color w:val="34322D"/>
-          <w:spacing w:val="0"/>
-          <w:sz w:val="20"/>
-          <w:szCs w:val="20"/>
-          <w:bdr w:val="none" w:color="auto" w:sz="0" w:space="0"/>
-          <w:shd w:val="clear" w:fill="F8F8F7"/>
-        </w:rPr>
-        <w:t> </w:t>
-      </w:r>
-      <w:r>
-        <w:rPr>
-          <w:rFonts w:hint="default" w:ascii="Segoe UI" w:hAnsi="Segoe UI" w:eastAsia="Segoe UI" w:cs="Segoe UI"/>
-          <w:i w:val="0"/>
-          <w:iCs w:val="0"/>
-          <w:caps w:val="0"/>
-          <w:color w:val="34322D"/>
-          <w:spacing w:val="0"/>
-          <w:sz w:val="20"/>
-          <w:szCs w:val="20"/>
-          <w:bdr w:val="single" w:color="E5E7EB" w:sz="2" w:space="0"/>
-          <w:shd w:val="clear" w:fill="F8F8F7"/>
-        </w:rPr>
-        <w:t>as per your preference) for field validation.</w:t>
-      </w:r>
-    </w:p>
-    <w:p>
-      <w:pPr>
-        <w:keepNext w:val="0"/>
-        <w:keepLines w:val="0"/>
-        <w:widowControl/>
-        <w:numPr>
-          <w:ilvl w:val="0"/>
-          <w:numId w:val="6"/>
-        </w:numPr>
-        <w:suppressLineNumbers w:val="0"/>
-        <w:pBdr>
-          <w:top w:val="single" w:color="E5E7EB" w:sz="2" w:space="0"/>
-          <w:left w:val="single" w:color="E5E7EB" w:sz="2" w:space="0"/>
-          <w:bottom w:val="single" w:color="E5E7EB" w:sz="2" w:space="0"/>
-          <w:right w:val="single" w:color="E5E7EB" w:sz="2" w:space="0"/>
-        </w:pBdr>
-        <w:spacing w:before="105" w:beforeAutospacing="0" w:after="105" w:afterAutospacing="0"/>
-        <w:ind w:left="0" w:hanging="360"/>
-        <w:rPr>
-          <w:sz w:val="20"/>
-          <w:szCs w:val="20"/>
-        </w:rPr>
-      </w:pPr>
-      <w:r>
-        <w:rPr>
-          <w:rStyle w:val="4"/>
-          <w:rFonts w:hint="default" w:ascii="Consolas" w:hAnsi="Consolas" w:eastAsia="Consolas" w:cs="Consolas"/>
-          <w:b/>
-          <w:bCs/>
-          <w:i w:val="0"/>
-          <w:iCs w:val="0"/>
-          <w:caps w:val="0"/>
-          <w:color w:val="111827"/>
-          <w:spacing w:val="0"/>
-          <w:sz w:val="20"/>
-          <w:szCs w:val="20"/>
-          <w:bdr w:val="single" w:color="E5E7EB" w:sz="2" w:space="0"/>
-          <w:shd w:val="clear" w:fill="F8F8F7"/>
-        </w:rPr>
-        <w:t>GlobalExceptionHandler.java</w:t>
-      </w:r>
-      <w:r>
-        <w:rPr>
-          <w:rFonts w:hint="default" w:ascii="Segoe UI" w:hAnsi="Segoe UI" w:eastAsia="Segoe UI" w:cs="Segoe UI"/>
-          <w:i w:val="0"/>
-          <w:iCs w:val="0"/>
-          <w:caps w:val="0"/>
-          <w:color w:val="34322D"/>
-          <w:spacing w:val="0"/>
-          <w:sz w:val="20"/>
-          <w:szCs w:val="20"/>
-          <w:bdr w:val="single" w:color="E5E7EB" w:sz="2" w:space="0"/>
-          <w:shd w:val="clear" w:fill="F8F8F7"/>
-        </w:rPr>
-        <w:t>: Catches</w:t>
-      </w:r>
-      <w:r>
-        <w:rPr>
-          <w:rFonts w:hint="default" w:ascii="Segoe UI" w:hAnsi="Segoe UI" w:eastAsia="Segoe UI" w:cs="Segoe UI"/>
-          <w:i w:val="0"/>
-          <w:iCs w:val="0"/>
-          <w:caps w:val="0"/>
-          <w:color w:val="34322D"/>
-          <w:spacing w:val="0"/>
-          <w:sz w:val="20"/>
-          <w:szCs w:val="20"/>
-          <w:bdr w:val="none" w:color="auto" w:sz="0" w:space="0"/>
-          <w:shd w:val="clear" w:fill="F8F8F7"/>
-        </w:rPr>
-        <w:t> </w:t>
-      </w:r>
-      <w:r>
-        <w:rPr>
-          <w:rStyle w:val="4"/>
-          <w:rFonts w:hint="default" w:ascii="Consolas" w:hAnsi="Consolas" w:eastAsia="Consolas" w:cs="Consolas"/>
-          <w:b/>
-          <w:bCs/>
-          <w:i w:val="0"/>
-          <w:iCs w:val="0"/>
-          <w:caps w:val="0"/>
-          <w:color w:val="111827"/>
-          <w:spacing w:val="0"/>
-          <w:sz w:val="20"/>
-          <w:szCs w:val="20"/>
-          <w:bdr w:val="single" w:color="E5E7EB" w:sz="2" w:space="0"/>
-          <w:shd w:val="clear" w:fill="F8F8F7"/>
-        </w:rPr>
-        <w:t>MethodArgumentNotValidException</w:t>
-      </w:r>
-      <w:r>
-        <w:rPr>
-          <w:rFonts w:hint="default" w:ascii="Segoe UI" w:hAnsi="Segoe UI" w:eastAsia="Segoe UI" w:cs="Segoe UI"/>
-          <w:i w:val="0"/>
-          <w:iCs w:val="0"/>
-          <w:caps w:val="0"/>
-          <w:color w:val="34322D"/>
-          <w:spacing w:val="0"/>
-          <w:sz w:val="20"/>
-          <w:szCs w:val="20"/>
-          <w:bdr w:val="none" w:color="auto" w:sz="0" w:space="0"/>
-          <w:shd w:val="clear" w:fill="F8F8F7"/>
-        </w:rPr>
-        <w:t> </w:t>
-      </w:r>
-      <w:r>
-        <w:rPr>
-          <w:rFonts w:hint="default" w:ascii="Segoe UI" w:hAnsi="Segoe UI" w:eastAsia="Segoe UI" w:cs="Segoe UI"/>
-          <w:i w:val="0"/>
-          <w:iCs w:val="0"/>
-          <w:caps w:val="0"/>
-          <w:color w:val="34322D"/>
-          <w:spacing w:val="0"/>
-          <w:sz w:val="20"/>
-          <w:szCs w:val="20"/>
-          <w:bdr w:val="single" w:color="E5E7EB" w:sz="2" w:space="0"/>
-          <w:shd w:val="clear" w:fill="F8F8F7"/>
-        </w:rPr>
-        <w:t>and formats the error response as you requested.</w:t>
-      </w:r>
-    </w:p>
-    <w:p>
-      <w:pPr>
-        <w:keepNext w:val="0"/>
-        <w:keepLines w:val="0"/>
-        <w:widowControl/>
-        <w:suppressLineNumbers w:val="0"/>
-        <w:pBdr>
-          <w:top w:val="single" w:color="E5E7EB" w:sz="2" w:space="0"/>
-          <w:left w:val="single" w:color="E5E7EB" w:sz="2" w:space="0"/>
-          <w:bottom w:val="single" w:color="E5E7EB" w:sz="2" w:space="0"/>
-          <w:right w:val="single" w:color="E5E7EB" w:sz="2" w:space="0"/>
-        </w:pBdr>
-        <w:shd w:val="clear" w:fill="F8F8F7"/>
-        <w:ind w:left="0" w:firstLine="0"/>
-        <w:jc w:val="left"/>
-        <w:rPr>
-          <w:rFonts w:hint="default" w:ascii="Segoe UI" w:hAnsi="Segoe UI" w:eastAsia="Segoe UI" w:cs="Segoe UI"/>
-          <w:i w:val="0"/>
-          <w:iCs w:val="0"/>
-          <w:caps w:val="0"/>
-          <w:color w:val="34322D"/>
-          <w:spacing w:val="0"/>
-          <w:sz w:val="20"/>
-          <w:szCs w:val="20"/>
-        </w:rPr>
-      </w:pPr>
+          <w:lang w:val="en-US" w:eastAsia="zh-CN" w:bidi="ar"/>
+        </w:rPr>
+        <w:t>pom.xml</w:t>
+      </w:r>
       <w:r>
         <w:rPr>
           <w:rFonts w:hint="default" w:ascii="Segoe UI" w:hAnsi="Segoe UI" w:eastAsia="Segoe UI" w:cs="Segoe UI"/>
@@ -1491,42 +1531,6 @@
           <w:shd w:val="clear" w:fill="F8F8F7"/>
           <w:lang w:val="en-US" w:eastAsia="zh-CN" w:bidi="ar"/>
         </w:rPr>
-        <w:t xml:space="preserve">With these in place and the correct dependency in your </w:t>
-      </w:r>
-      <w:r>
-        <w:rPr>
-          <w:rStyle w:val="4"/>
-          <w:rFonts w:hint="default" w:ascii="Consolas" w:hAnsi="Consolas" w:eastAsia="Consolas" w:cs="Consolas"/>
-          <w:b/>
-          <w:bCs/>
-          <w:i w:val="0"/>
-          <w:iCs w:val="0"/>
-          <w:caps w:val="0"/>
-          <w:color w:val="111827"/>
-          <w:spacing w:val="0"/>
-          <w:kern w:val="0"/>
-          <w:sz w:val="20"/>
-          <w:szCs w:val="20"/>
-          <w:bdr w:val="single" w:color="E5E7EB" w:sz="2" w:space="0"/>
-          <w:shd w:val="clear" w:fill="F8F8F7"/>
-          <w:lang w:val="en-US" w:eastAsia="zh-CN" w:bidi="ar"/>
-        </w:rPr>
-        <w:t>pom.xml</w:t>
-      </w:r>
-      <w:r>
-        <w:rPr>
-          <w:rFonts w:hint="default" w:ascii="Segoe UI" w:hAnsi="Segoe UI" w:eastAsia="Segoe UI" w:cs="Segoe UI"/>
-          <w:i w:val="0"/>
-          <w:iCs w:val="0"/>
-          <w:caps w:val="0"/>
-          <w:color w:val="34322D"/>
-          <w:spacing w:val="0"/>
-          <w:kern w:val="0"/>
-          <w:sz w:val="20"/>
-          <w:szCs w:val="20"/>
-          <w:shd w:val="clear" w:fill="F8F8F7"/>
-          <w:lang w:val="en-US" w:eastAsia="zh-CN" w:bidi="ar"/>
-        </w:rPr>
         <w:t>, your validation should be robust.</w:t>
       </w:r>
     </w:p>
@@ -1599,57 +1603,90 @@
           <w:rFonts w:hint="default"/>
           <w:lang w:val="en-US"/>
         </w:rPr>
-        <w:t>Pass ref of updateClientDTO</w:t>
+        <w:t>Pass ref of updateClientDTO to avoid client model that has @notEmpty and @notBlink annotation.</w:t>
+      </w:r>
+    </w:p>
+    <w:p>
+      <w:pPr>
+        <w:numPr>
+          <w:ilvl w:val="0"/>
+          <w:numId w:val="7"/>
+        </w:numPr>
+        <w:ind w:left="360" w:leftChars="0"/>
+        <w:rPr>
+          <w:rFonts w:hint="default"/>
+          <w:lang w:val="en-US"/>
+        </w:rPr>
+      </w:pPr>
+      <w:r>
+        <w:rPr>
+          <w:rFonts w:hint="default"/>
+          <w:lang w:val="en-US"/>
+        </w:rPr>
+        <w:t>In admin controller check for null validation.</w:t>
+      </w:r>
+    </w:p>
+    <w:p>
+      <w:pPr>
+        <w:numPr>
+          <w:ilvl w:val="0"/>
+          <w:numId w:val="7"/>
+        </w:numPr>
+        <w:ind w:left="360" w:leftChars="0"/>
+        <w:rPr>
+          <w:rFonts w:hint="default"/>
+          <w:lang w:val="en-US"/>
+        </w:rPr>
+      </w:pPr>
+      <w:r>
+        <w:rPr>
+          <w:rFonts w:hint="default"/>
+          <w:lang w:val="en-US"/>
+        </w:rPr>
+        <w:t xml:space="preserve">In admin service leave empty data field of updateClientDTO as it is as Client row.    </w:t>
+      </w:r>
+    </w:p>
+    <w:p>
+      <w:pPr>
+        <w:numPr>
+          <w:ilvl w:val="0"/>
+          <w:numId w:val="8"/>
+        </w:numPr>
+        <w:ind w:left="420" w:leftChars="0" w:hanging="420" w:firstLineChars="0"/>
+        <w:rPr>
+          <w:rFonts w:hint="default"/>
+          <w:lang w:val="en-US"/>
+        </w:rPr>
+      </w:pPr>
+      <w:r>
+        <w:rPr>
+          <w:rFonts w:hint="default"/>
+          <w:lang w:val="en-US"/>
+        </w:rPr>
+        <w:t>Implement update Client info endpoint.</w:t>
+      </w:r>
+    </w:p>
+    <w:p>
+      <w:pPr>
+        <w:numPr>
+          <w:ilvl w:val="0"/>
+          <w:numId w:val="8"/>
+        </w:numPr>
+        <w:ind w:left="420" w:leftChars="0" w:hanging="420" w:firstLineChars="0"/>
+        <w:rPr>
+          <w:rFonts w:hint="default"/>
+          <w:lang w:val="en-US"/>
+        </w:rPr>
+      </w:pPr>
+      <w:r>
+        <w:rPr>
+          <w:rFonts w:hint="default"/>
+          <w:lang w:val="en-US"/>
+        </w:rPr>
+        <w:t>Implement delete client endpoint.</w:t>
       </w:r>
       <w:bookmarkStart w:id="0" w:name="_GoBack"/>
       <w:bookmarkEnd w:id="0"/>
-      <w:r>
-        <w:rPr>
-          <w:rFonts w:hint="default"/>
-          <w:lang w:val="en-US"/>
-        </w:rPr>
-        <w:t xml:space="preserve"> to avoid client model that has @notEmpty and @notBlink annotation.</w:t>
-      </w:r>
-    </w:p>
-    <w:p>
-      <w:pPr>
-        <w:numPr>
-          <w:ilvl w:val="0"/>
-          <w:numId w:val="7"/>
-        </w:numPr>
-        <w:ind w:left="360" w:leftChars="0"/>
-        <w:rPr>
-          <w:rFonts w:hint="default"/>
-          <w:lang w:val="en-US"/>
-        </w:rPr>
-      </w:pPr>
-      <w:r>
-        <w:rPr>
-          <w:rFonts w:hint="default"/>
-          <w:lang w:val="en-US"/>
-        </w:rPr>
-        <w:t>In admin controller check for null validation.</w:t>
-      </w:r>
-    </w:p>
-    <w:p>
-      <w:pPr>
-        <w:numPr>
-          <w:ilvl w:val="0"/>
-          <w:numId w:val="7"/>
-        </w:numPr>
-        <w:ind w:left="360" w:leftChars="0"/>
-        <w:rPr>
-          <w:rFonts w:hint="default"/>
-          <w:lang w:val="en-US"/>
-        </w:rPr>
-      </w:pPr>
-      <w:r>
-        <w:rPr>
-          <w:rFonts w:hint="default"/>
-          <w:lang w:val="en-US"/>
-        </w:rPr>
-        <w:t xml:space="preserve">In admin service leave empty data field of updateClientDTO as it is as Client row.    </w:t>
-      </w:r>
     </w:p>
     <w:sectPr>
       <w:pgSz w:w="11906" w:h="16838"/>
@@ -1680,6 +1717,28 @@
     </w:lvl>
   </w:abstractNum>
   <w:abstractNum w:abstractNumId="1">
+    <w:nsid w:val="CC3457E1"/>
+    <w:multiLevelType w:val="singleLevel"/>
+    <w:tmpl w:val="CC3457E1"/>
+    <w:lvl w:ilvl="0" w:tentative="0">
+      <w:start w:val="1"/>
+      <w:numFmt w:val="bullet"/>
+      <w:lvlText w:val=""/>
+      <w:lvlJc w:val="left"/>
+      <w:pPr>
+        <w:tabs>
+          <w:tab w:val="left" w:pos="420"/>
+        </w:tabs>
+        <w:ind w:left="420" w:leftChars="0" w:hanging="420" w:firstLineChars="0"/>
+      </w:pPr>
+      <w:rPr>
+        <w:rFonts w:hint="default" w:ascii="Wingdings" w:hAnsi="Wingdings"/>
+        <w:sz w:val="15"/>
+        <w:szCs w:val="15"/>
+      </w:rPr>
+    </w:lvl>
+  </w:abstractNum>
+  <w:abstractNum w:abstractNumId="2">
     <w:nsid w:val="D107AF6F"/>
     <w:multiLevelType w:val="singleLevel"/>
     <w:tmpl w:val="D107AF6F"/>
@@ -1701,7 +1760,7 @@
       </w:rPr>
     </w:lvl>
   </w:abstractNum>
-  <w:abstractNum w:abstractNumId="2">
+  <w:abstractNum w:abstractNumId="3">
     <w:nsid w:val="D94AC06B"/>
     <w:multiLevelType w:val="multilevel"/>
     <w:tmpl w:val="D94AC06B"/>
@@ -1850,7 +1909,7 @@
       </w:rPr>
     </w:lvl>
   </w:abstractNum>
-  <w:abstractNum w:abstractNumId="3">
+  <w:abstractNum w:abstractNumId="4">
     <w:nsid w:val="31259386"/>
     <w:multiLevelType w:val="singleLevel"/>
     <w:tmpl w:val="31259386"/>
@@ -1872,7 +1931,7 @@
       </w:rPr>
     </w:lvl>
   </w:abstractNum>
-  <w:abstractNum w:abstractNumId="4">
+  <w:abstractNum w:abstractNumId="5">
     <w:nsid w:val="38D8A0E2"/>
     <w:multiLevelType w:val="singleLevel"/>
     <w:tmpl w:val="38D8A0E2"/>
@@ -1892,7 +1951,7 @@
       </w:rPr>
     </w:lvl>
   </w:abstractNum>
-  <w:abstractNum w:abstractNumId="5">
+  <w:abstractNum w:abstractNumId="6">
     <w:nsid w:val="418B646B"/>
     <w:multiLevelType w:val="singleLevel"/>
     <w:tmpl w:val="418B646B"/>
@@ -1912,7 +1971,7 @@
       </w:rPr>
     </w:lvl>
   </w:abstractNum>
-  <w:abstractNum w:abstractNumId="6">
+  <w:abstractNum w:abstractNumId="7">
     <w:nsid w:val="529D352B"/>
     <w:multiLevelType w:val="singleLevel"/>
     <w:tmpl w:val="529D352B"/>
@@ -1935,25 +1994,28 @@
     </w:lvl>
   </w:abstractNum>
   <w:num w:numId="1">
-    <w:abstractNumId w:val="1"/>
+    <w:abstractNumId w:val="2"/>
   </w:num>
   <w:num w:numId="2">
+    <w:abstractNumId w:val="6"/>
+  </w:num>
+  <w:num w:numId="3">
+    <w:abstractNumId w:val="7"/>
+  </w:num>
+  <w:num w:numId="4">
     <w:abstractNumId w:val="5"/>
   </w:num>
-  <w:num w:numId="3">
-    <w:abstractNumId w:val="6"/>
-  </w:num>
-  <w:num w:numId="4">
+  <w:num w:numId="5">
     <w:abstractNumId w:val="4"/>
   </w:num>
-  <w:num w:numId="5">
+  <w:num w:numId="6">
     <w:abstractNumId w:val="3"/>
-  </w:num>
-  <w:num w:numId="6">
-    <w:abstractNumId w:val="2"/>
   </w:num>
   <w:num w:numId="7">
     <w:abstractNumId w:val="0"/>
+  </w:num>
+  <w:num w:numId="8">
+    <w:abstractNumId w:val="1"/>
   </w:num>
 </w:numbering>
 </file>

</xml_diff>